<commit_message>
Document finished pdf added
</commit_message>
<xml_diff>
--- a/PPIT Project Doc 2021.docx
+++ b/PPIT Project Doc 2021.docx
@@ -24,6 +24,24 @@
       <w:pPr>
         <w:jc w:val="center"/>
         <w:rPr>
+          <w:sz w:val="36"/>
+          <w:szCs w:val="36"/>
+          <w:lang w:val="en-GB"/>
+        </w:rPr>
+      </w:pPr>
+      <w:r>
+        <w:rPr>
+          <w:sz w:val="36"/>
+          <w:szCs w:val="36"/>
+          <w:lang w:val="en-GB"/>
+        </w:rPr>
+        <w:t>Buy &amp; Sell Vehicles Website</w:t>
+      </w:r>
+    </w:p>
+    <w:p>
+      <w:pPr>
+        <w:jc w:val="center"/>
+        <w:rPr>
           <w:sz w:val="28"/>
           <w:szCs w:val="28"/>
           <w:lang w:val="en-GB"/>
@@ -61,7 +79,10 @@
     </w:p>
     <w:p>
       <w:pPr>
-        <w:rPr>
+        <w:jc w:val="center"/>
+        <w:rPr>
+          <w:b/>
+          <w:bCs/>
           <w:sz w:val="28"/>
           <w:szCs w:val="28"/>
           <w:u w:val="single"/>
@@ -77,6 +98,221 @@
         </w:rPr>
         <w:br w:type="page"/>
       </w:r>
+      <w:r>
+        <w:rPr>
+          <w:b/>
+          <w:bCs/>
+          <w:sz w:val="28"/>
+          <w:szCs w:val="28"/>
+          <w:u w:val="single"/>
+          <w:lang w:val="en-GB"/>
+        </w:rPr>
+        <w:lastRenderedPageBreak/>
+        <w:t>Work Responsibilities</w:t>
+      </w:r>
+    </w:p>
+    <w:p>
+      <w:pPr>
+        <w:rPr>
+          <w:sz w:val="28"/>
+          <w:szCs w:val="28"/>
+          <w:lang w:val="en-GB"/>
+        </w:rPr>
+      </w:pPr>
+      <w:r>
+        <w:rPr>
+          <w:sz w:val="28"/>
+          <w:szCs w:val="28"/>
+          <w:lang w:val="en-GB"/>
+        </w:rPr>
+        <w:t>Mongo Database Setup – Kealan</w:t>
+      </w:r>
+    </w:p>
+    <w:p>
+      <w:pPr>
+        <w:rPr>
+          <w:sz w:val="28"/>
+          <w:szCs w:val="28"/>
+          <w:lang w:val="en-GB"/>
+        </w:rPr>
+      </w:pPr>
+      <w:r>
+        <w:rPr>
+          <w:sz w:val="28"/>
+          <w:szCs w:val="28"/>
+          <w:lang w:val="en-GB"/>
+        </w:rPr>
+        <w:t>Server Code / Schemas – Kealan/Dean</w:t>
+      </w:r>
+    </w:p>
+    <w:p>
+      <w:pPr>
+        <w:rPr>
+          <w:sz w:val="28"/>
+          <w:szCs w:val="28"/>
+          <w:lang w:val="en-GB"/>
+        </w:rPr>
+      </w:pPr>
+      <w:r>
+        <w:rPr>
+          <w:sz w:val="28"/>
+          <w:szCs w:val="28"/>
+          <w:lang w:val="en-GB"/>
+        </w:rPr>
+        <w:t>Login/Register/Jwt Setup – Kealan</w:t>
+      </w:r>
+    </w:p>
+    <w:p>
+      <w:pPr>
+        <w:rPr>
+          <w:sz w:val="28"/>
+          <w:szCs w:val="28"/>
+          <w:lang w:val="en-GB"/>
+        </w:rPr>
+      </w:pPr>
+      <w:r>
+        <w:rPr>
+          <w:sz w:val="28"/>
+          <w:szCs w:val="28"/>
+          <w:lang w:val="en-GB"/>
+        </w:rPr>
+        <w:t>Shop Add product page – Dean</w:t>
+      </w:r>
+    </w:p>
+    <w:p>
+      <w:pPr>
+        <w:rPr>
+          <w:sz w:val="28"/>
+          <w:szCs w:val="28"/>
+          <w:lang w:val="en-GB"/>
+        </w:rPr>
+      </w:pPr>
+      <w:r>
+        <w:rPr>
+          <w:sz w:val="28"/>
+          <w:szCs w:val="28"/>
+          <w:lang w:val="en-GB"/>
+        </w:rPr>
+        <w:t>Shop Cart – Dean</w:t>
+      </w:r>
+    </w:p>
+    <w:p>
+      <w:pPr>
+        <w:rPr>
+          <w:sz w:val="28"/>
+          <w:szCs w:val="28"/>
+          <w:lang w:val="en-GB"/>
+        </w:rPr>
+      </w:pPr>
+      <w:r>
+        <w:rPr>
+          <w:sz w:val="28"/>
+          <w:szCs w:val="28"/>
+          <w:lang w:val="en-GB"/>
+        </w:rPr>
+        <w:t>Vehicles Display page – Dean/Kealan</w:t>
+      </w:r>
+    </w:p>
+    <w:p>
+      <w:pPr>
+        <w:rPr>
+          <w:sz w:val="28"/>
+          <w:szCs w:val="28"/>
+          <w:lang w:val="en-GB"/>
+        </w:rPr>
+      </w:pPr>
+      <w:r>
+        <w:rPr>
+          <w:sz w:val="28"/>
+          <w:szCs w:val="28"/>
+          <w:lang w:val="en-GB"/>
+        </w:rPr>
+        <w:t>Document – Kealan/Dean</w:t>
+      </w:r>
+    </w:p>
+    <w:p>
+      <w:pPr>
+        <w:rPr>
+          <w:sz w:val="28"/>
+          <w:szCs w:val="28"/>
+          <w:lang w:val="en-GB"/>
+        </w:rPr>
+      </w:pPr>
+      <w:r>
+        <w:rPr>
+          <w:sz w:val="28"/>
+          <w:szCs w:val="28"/>
+          <w:lang w:val="en-GB"/>
+        </w:rPr>
+        <w:t>NavBar/Front end – Dean</w:t>
+      </w:r>
+    </w:p>
+    <w:p>
+      <w:pPr>
+        <w:rPr>
+          <w:sz w:val="28"/>
+          <w:szCs w:val="28"/>
+          <w:lang w:val="en-GB"/>
+        </w:rPr>
+      </w:pPr>
+      <w:r>
+        <w:rPr>
+          <w:sz w:val="28"/>
+          <w:szCs w:val="28"/>
+          <w:lang w:val="en-GB"/>
+        </w:rPr>
+        <w:t>Reading Writing from database - Kealan</w:t>
+      </w:r>
+    </w:p>
+    <w:p>
+      <w:pPr>
+        <w:jc w:val="both"/>
+        <w:rPr>
+          <w:sz w:val="28"/>
+          <w:szCs w:val="28"/>
+          <w:lang w:val="en-GB"/>
+        </w:rPr>
+      </w:pPr>
+    </w:p>
+    <w:p>
+      <w:pPr>
+        <w:jc w:val="both"/>
+        <w:rPr>
+          <w:sz w:val="28"/>
+          <w:szCs w:val="28"/>
+          <w:u w:val="single"/>
+          <w:lang w:val="en-GB"/>
+        </w:rPr>
+      </w:pPr>
+      <w:r>
+        <w:rPr>
+          <w:sz w:val="28"/>
+          <w:szCs w:val="28"/>
+          <w:u w:val="single"/>
+          <w:lang w:val="en-GB"/>
+        </w:rPr>
+        <w:br w:type="page"/>
+      </w:r>
+    </w:p>
+    <w:p>
+      <w:pPr>
+        <w:rPr>
+          <w:sz w:val="28"/>
+          <w:szCs w:val="28"/>
+          <w:u w:val="single"/>
+          <w:lang w:val="en-GB"/>
+        </w:rPr>
+      </w:pPr>
+    </w:p>
+    <w:p>
+      <w:pPr>
+        <w:rPr>
+          <w:sz w:val="28"/>
+          <w:szCs w:val="28"/>
+          <w:u w:val="single"/>
+          <w:lang w:val="en-GB"/>
+        </w:rPr>
+      </w:pPr>
     </w:p>
     <w:p>
       <w:pPr>
@@ -99,7 +335,6 @@
           <w:u w:val="single"/>
           <w:lang w:val="en-GB"/>
         </w:rPr>
-        <w:lastRenderedPageBreak/>
         <w:t>Introduction</w:t>
       </w:r>
     </w:p>
@@ -167,15 +402,14 @@
         </w:rPr>
         <w:t>.</w:t>
       </w:r>
-    </w:p>
-    <w:p>
-      <w:pPr>
-        <w:rPr>
-          <w:sz w:val="24"/>
-          <w:szCs w:val="24"/>
-          <w:lang w:val="en-GB"/>
-        </w:rPr>
-      </w:pPr>
+      <w:r>
+        <w:rPr>
+          <w:sz w:val="28"/>
+          <w:szCs w:val="28"/>
+          <w:lang w:val="en-GB"/>
+        </w:rPr>
+        <w:t xml:space="preserve"> This product is aimed more so at car dealerships, who may have more than one of the same vehicle for sale. </w:t>
+      </w:r>
     </w:p>
     <w:p>
       <w:pPr>
@@ -412,7 +646,6 @@
           <w:szCs w:val="28"/>
           <w:lang w:val="en-GB"/>
         </w:rPr>
-        <w:lastRenderedPageBreak/>
         <w:t>Fast Processing and Event Based Model</w:t>
       </w:r>
     </w:p>
@@ -720,6 +953,7 @@
           <w:szCs w:val="28"/>
           <w:lang w:val="en-GB"/>
         </w:rPr>
+        <w:lastRenderedPageBreak/>
         <w:t>Json</w:t>
       </w:r>
       <w:r>
@@ -838,6 +1072,154 @@
         </w:rPr>
         <w:t>It is also very well paired with node.js and we knew if we ran into any complications that there would be many resources to help us troubleshoot them.</w:t>
       </w:r>
+    </w:p>
+    <w:p>
+      <w:pPr>
+        <w:rPr>
+          <w:b/>
+          <w:bCs/>
+          <w:sz w:val="28"/>
+          <w:szCs w:val="28"/>
+          <w:u w:val="single"/>
+          <w:lang w:val="en-GB"/>
+        </w:rPr>
+      </w:pPr>
+      <w:r>
+        <w:rPr>
+          <w:b/>
+          <w:bCs/>
+          <w:sz w:val="28"/>
+          <w:szCs w:val="28"/>
+          <w:u w:val="single"/>
+          <w:lang w:val="en-GB"/>
+        </w:rPr>
+        <w:t>Schema:</w:t>
+      </w:r>
+    </w:p>
+    <w:p>
+      <w:pPr>
+        <w:rPr>
+          <w:sz w:val="28"/>
+          <w:szCs w:val="28"/>
+          <w:lang w:val="en-GB"/>
+        </w:rPr>
+      </w:pPr>
+      <w:r>
+        <w:rPr>
+          <w:sz w:val="28"/>
+          <w:szCs w:val="28"/>
+          <w:lang w:val="en-GB"/>
+        </w:rPr>
+        <w:t>There are two collections in our mongo database, one for the users of the website, which includes their name, email address and password for logging into the website, and another collection to store each of the products which includes, name of the product, the price, a short description, quantity in stock and an image url to be displayed for the product.</w:t>
+      </w:r>
+    </w:p>
+    <w:p>
+      <w:pPr>
+        <w:rPr>
+          <w:sz w:val="28"/>
+          <w:szCs w:val="28"/>
+          <w:lang w:val="en-GB"/>
+        </w:rPr>
+      </w:pPr>
+    </w:p>
+    <w:p>
+      <w:pPr>
+        <w:rPr>
+          <w:sz w:val="28"/>
+          <w:szCs w:val="28"/>
+          <w:lang w:val="en-GB"/>
+        </w:rPr>
+      </w:pPr>
+    </w:p>
+    <w:p>
+      <w:pPr>
+        <w:rPr>
+          <w:sz w:val="28"/>
+          <w:szCs w:val="28"/>
+          <w:lang w:val="en-GB"/>
+        </w:rPr>
+      </w:pPr>
+    </w:p>
+    <w:p>
+      <w:pPr>
+        <w:rPr>
+          <w:sz w:val="28"/>
+          <w:szCs w:val="28"/>
+          <w:lang w:val="en-GB"/>
+        </w:rPr>
+      </w:pPr>
+    </w:p>
+    <w:p>
+      <w:pPr>
+        <w:rPr>
+          <w:sz w:val="28"/>
+          <w:szCs w:val="28"/>
+          <w:lang w:val="en-GB"/>
+        </w:rPr>
+      </w:pPr>
+    </w:p>
+    <w:p>
+      <w:pPr>
+        <w:rPr>
+          <w:sz w:val="28"/>
+          <w:szCs w:val="28"/>
+          <w:lang w:val="en-GB"/>
+        </w:rPr>
+      </w:pPr>
+    </w:p>
+    <w:p>
+      <w:pPr>
+        <w:rPr>
+          <w:sz w:val="28"/>
+          <w:szCs w:val="28"/>
+          <w:lang w:val="en-GB"/>
+        </w:rPr>
+      </w:pPr>
+    </w:p>
+    <w:p>
+      <w:pPr>
+        <w:rPr>
+          <w:sz w:val="28"/>
+          <w:szCs w:val="28"/>
+          <w:lang w:val="en-GB"/>
+        </w:rPr>
+      </w:pPr>
+    </w:p>
+    <w:p>
+      <w:pPr>
+        <w:rPr>
+          <w:sz w:val="28"/>
+          <w:szCs w:val="28"/>
+          <w:lang w:val="en-GB"/>
+        </w:rPr>
+      </w:pPr>
+    </w:p>
+    <w:p>
+      <w:pPr>
+        <w:rPr>
+          <w:sz w:val="28"/>
+          <w:szCs w:val="28"/>
+          <w:lang w:val="en-GB"/>
+        </w:rPr>
+      </w:pPr>
+    </w:p>
+    <w:p>
+      <w:pPr>
+        <w:rPr>
+          <w:sz w:val="28"/>
+          <w:szCs w:val="28"/>
+          <w:lang w:val="en-GB"/>
+        </w:rPr>
+      </w:pPr>
+    </w:p>
+    <w:p>
+      <w:pPr>
+        <w:rPr>
+          <w:sz w:val="28"/>
+          <w:szCs w:val="28"/>
+          <w:lang w:val="en-GB"/>
+        </w:rPr>
+      </w:pPr>
     </w:p>
     <w:p>
       <w:pPr>
@@ -1100,6 +1482,7 @@
           <w:szCs w:val="28"/>
           <w:lang w:val="en-GB"/>
         </w:rPr>
+        <w:lastRenderedPageBreak/>
         <w:drawing>
           <wp:inline distT="0" distB="0" distL="0" distR="0" wp14:anchorId="311EF607" wp14:editId="076E3095">
             <wp:extent cx="3690840" cy="4274288"/>
@@ -1294,16 +1677,32 @@
           <w:szCs w:val="28"/>
           <w:lang w:val="en-GB"/>
         </w:rPr>
+        <w:t xml:space="preserve">The ‘For Sale’ page is a collection of card like advertisements </w:t>
+      </w:r>
+      <w:r>
+        <w:rPr>
+          <w:sz w:val="28"/>
+          <w:szCs w:val="28"/>
+          <w:lang w:val="en-GB"/>
+        </w:rPr>
+        <w:t>for vehicles. All these items are stored in the database. It gives information like brand, model,</w:t>
+      </w:r>
+      <w:r>
+        <w:rPr>
+          <w:sz w:val="28"/>
+          <w:szCs w:val="28"/>
+          <w:lang w:val="en-GB"/>
+        </w:rPr>
+        <w:t xml:space="preserve"> </w:t>
+      </w:r>
+      <w:r>
+        <w:rPr>
+          <w:sz w:val="28"/>
+          <w:szCs w:val="28"/>
+          <w:lang w:val="en-GB"/>
+        </w:rPr>
         <w:lastRenderedPageBreak/>
-        <w:t xml:space="preserve">The ‘For Sale’ page is a collection of card like advertisements </w:t>
-      </w:r>
-      <w:r>
-        <w:rPr>
-          <w:sz w:val="28"/>
-          <w:szCs w:val="28"/>
-          <w:lang w:val="en-GB"/>
-        </w:rPr>
-        <w:t>for vehicles. All these items are stored in the database. It gives information like brand, model, year, a short description, and an image. It also has an ‘Add to Cart’ button.</w:t>
+        <w:t>year, a short description, and an image. It also has an ‘Add to Cart’ button.</w:t>
       </w:r>
       <w:r>
         <w:rPr>
@@ -1526,6 +1925,7 @@
           <w:szCs w:val="28"/>
           <w:lang w:val="en-GB"/>
         </w:rPr>
+        <w:lastRenderedPageBreak/>
         <w:t>The ‘Cart’ is another card like structure which shows all items currently added to the cart. Each item can be selectively deleted by using the ‘X’ button at the top corner of the card. The ‘Clear Cart’ button will remove all items currently in the cart. The checkout button currently has no functionality.</w:t>
       </w:r>
     </w:p>
@@ -1672,15 +2072,198 @@
           <w:lang w:val="en-GB"/>
         </w:rPr>
       </w:pPr>
-      <w:r>
-        <w:rPr>
-          <w:b/>
-          <w:bCs/>
-          <w:sz w:val="28"/>
-          <w:szCs w:val="28"/>
-          <w:u w:val="single"/>
-          <w:lang w:val="en-GB"/>
-        </w:rPr>
+    </w:p>
+    <w:p>
+      <w:pPr>
+        <w:jc w:val="center"/>
+        <w:rPr>
+          <w:b/>
+          <w:bCs/>
+          <w:sz w:val="28"/>
+          <w:szCs w:val="28"/>
+          <w:u w:val="single"/>
+          <w:lang w:val="en-GB"/>
+        </w:rPr>
+      </w:pPr>
+    </w:p>
+    <w:p>
+      <w:pPr>
+        <w:jc w:val="center"/>
+        <w:rPr>
+          <w:b/>
+          <w:bCs/>
+          <w:sz w:val="28"/>
+          <w:szCs w:val="28"/>
+          <w:u w:val="single"/>
+          <w:lang w:val="en-GB"/>
+        </w:rPr>
+      </w:pPr>
+    </w:p>
+    <w:p>
+      <w:pPr>
+        <w:jc w:val="center"/>
+        <w:rPr>
+          <w:b/>
+          <w:bCs/>
+          <w:sz w:val="28"/>
+          <w:szCs w:val="28"/>
+          <w:u w:val="single"/>
+          <w:lang w:val="en-GB"/>
+        </w:rPr>
+      </w:pPr>
+    </w:p>
+    <w:p>
+      <w:pPr>
+        <w:jc w:val="center"/>
+        <w:rPr>
+          <w:b/>
+          <w:bCs/>
+          <w:sz w:val="28"/>
+          <w:szCs w:val="28"/>
+          <w:u w:val="single"/>
+          <w:lang w:val="en-GB"/>
+        </w:rPr>
+      </w:pPr>
+    </w:p>
+    <w:p>
+      <w:pPr>
+        <w:jc w:val="center"/>
+        <w:rPr>
+          <w:b/>
+          <w:bCs/>
+          <w:sz w:val="28"/>
+          <w:szCs w:val="28"/>
+          <w:u w:val="single"/>
+          <w:lang w:val="en-GB"/>
+        </w:rPr>
+      </w:pPr>
+    </w:p>
+    <w:p>
+      <w:pPr>
+        <w:jc w:val="center"/>
+        <w:rPr>
+          <w:b/>
+          <w:bCs/>
+          <w:sz w:val="28"/>
+          <w:szCs w:val="28"/>
+          <w:u w:val="single"/>
+          <w:lang w:val="en-GB"/>
+        </w:rPr>
+      </w:pPr>
+    </w:p>
+    <w:p>
+      <w:pPr>
+        <w:jc w:val="center"/>
+        <w:rPr>
+          <w:b/>
+          <w:bCs/>
+          <w:sz w:val="28"/>
+          <w:szCs w:val="28"/>
+          <w:u w:val="single"/>
+          <w:lang w:val="en-GB"/>
+        </w:rPr>
+      </w:pPr>
+    </w:p>
+    <w:p>
+      <w:pPr>
+        <w:jc w:val="center"/>
+        <w:rPr>
+          <w:b/>
+          <w:bCs/>
+          <w:sz w:val="28"/>
+          <w:szCs w:val="28"/>
+          <w:u w:val="single"/>
+          <w:lang w:val="en-GB"/>
+        </w:rPr>
+      </w:pPr>
+    </w:p>
+    <w:p>
+      <w:pPr>
+        <w:jc w:val="center"/>
+        <w:rPr>
+          <w:b/>
+          <w:bCs/>
+          <w:sz w:val="28"/>
+          <w:szCs w:val="28"/>
+          <w:u w:val="single"/>
+          <w:lang w:val="en-GB"/>
+        </w:rPr>
+      </w:pPr>
+    </w:p>
+    <w:p>
+      <w:pPr>
+        <w:jc w:val="center"/>
+        <w:rPr>
+          <w:b/>
+          <w:bCs/>
+          <w:sz w:val="28"/>
+          <w:szCs w:val="28"/>
+          <w:u w:val="single"/>
+          <w:lang w:val="en-GB"/>
+        </w:rPr>
+      </w:pPr>
+    </w:p>
+    <w:p>
+      <w:pPr>
+        <w:jc w:val="center"/>
+        <w:rPr>
+          <w:b/>
+          <w:bCs/>
+          <w:sz w:val="28"/>
+          <w:szCs w:val="28"/>
+          <w:u w:val="single"/>
+          <w:lang w:val="en-GB"/>
+        </w:rPr>
+      </w:pPr>
+    </w:p>
+    <w:p>
+      <w:pPr>
+        <w:jc w:val="center"/>
+        <w:rPr>
+          <w:b/>
+          <w:bCs/>
+          <w:sz w:val="28"/>
+          <w:szCs w:val="28"/>
+          <w:u w:val="single"/>
+          <w:lang w:val="en-GB"/>
+        </w:rPr>
+      </w:pPr>
+    </w:p>
+    <w:p>
+      <w:pPr>
+        <w:jc w:val="center"/>
+        <w:rPr>
+          <w:b/>
+          <w:bCs/>
+          <w:sz w:val="28"/>
+          <w:szCs w:val="28"/>
+          <w:u w:val="single"/>
+          <w:lang w:val="en-GB"/>
+        </w:rPr>
+      </w:pPr>
+    </w:p>
+    <w:p>
+      <w:pPr>
+        <w:jc w:val="center"/>
+        <w:rPr>
+          <w:b/>
+          <w:bCs/>
+          <w:sz w:val="28"/>
+          <w:szCs w:val="28"/>
+          <w:u w:val="single"/>
+          <w:lang w:val="en-GB"/>
+        </w:rPr>
+      </w:pPr>
+      <w:r>
+        <w:rPr>
+          <w:b/>
+          <w:bCs/>
+          <w:sz w:val="28"/>
+          <w:szCs w:val="28"/>
+          <w:u w:val="single"/>
+          <w:lang w:val="en-GB"/>
+        </w:rPr>
+        <w:lastRenderedPageBreak/>
         <w:t>Features of The Project</w:t>
       </w:r>
     </w:p>
@@ -1875,103 +2458,103 @@
           <w:szCs w:val="28"/>
           <w:lang w:val="en-GB"/>
         </w:rPr>
+        <w:t>Firstly, we created the backend. We initialised our backend using npm and installed necessary packages. We then set up a MongoDB database. We used Node JS and Express to set up the server. We created a database schema to define a user for registration and login purposes. We then set two API routes (register and login), using passport and jsonwebtokens for authentication and validator for input validation.</w:t>
+      </w:r>
+    </w:p>
+    <w:p>
+      <w:pPr>
+        <w:rPr>
+          <w:sz w:val="28"/>
+          <w:szCs w:val="28"/>
+          <w:lang w:val="en-GB"/>
+        </w:rPr>
+      </w:pPr>
+      <w:r>
+        <w:rPr>
+          <w:sz w:val="28"/>
+          <w:szCs w:val="28"/>
+          <w:lang w:val="en-GB"/>
+        </w:rPr>
+        <w:t>We then began the frontend using create-react-app. We made static components for our Navbar, Landing, Login, and Register pages. We also set up redux for global state management.</w:t>
+      </w:r>
+    </w:p>
+    <w:p>
+      <w:pPr>
+        <w:rPr>
+          <w:sz w:val="28"/>
+          <w:szCs w:val="28"/>
+          <w:lang w:val="en-GB"/>
+        </w:rPr>
+      </w:pPr>
+      <w:r>
+        <w:rPr>
+          <w:sz w:val="28"/>
+          <w:szCs w:val="28"/>
+          <w:lang w:val="en-GB"/>
+        </w:rPr>
+        <w:t>Finally, we connected the backend with the frontend. We linked Redux to our components. We also added code that would let the user stay logged in whenever the page was refreshed or if they leave the page altogether.</w:t>
+      </w:r>
+    </w:p>
+    <w:p>
+      <w:pPr>
+        <w:rPr>
+          <w:sz w:val="28"/>
+          <w:szCs w:val="28"/>
+          <w:lang w:val="en-GB"/>
+        </w:rPr>
+      </w:pPr>
+      <w:r>
+        <w:rPr>
+          <w:sz w:val="28"/>
+          <w:szCs w:val="28"/>
+          <w:lang w:val="en-GB"/>
+        </w:rPr>
+        <w:t>For the Buy and Sell, we used React to scaffold out the interface of a basic shopping cart, products page, and add product page. We used context to move data and methods between multiple components.</w:t>
+      </w:r>
+      <w:r>
+        <w:rPr>
+          <w:sz w:val="28"/>
+          <w:szCs w:val="28"/>
+          <w:lang w:val="en-GB"/>
+        </w:rPr>
+        <w:t xml:space="preserve"> We then got the application reading the data from our MongoDB database so that the products remained on the app after you left.</w:t>
+      </w:r>
+    </w:p>
+    <w:p>
+      <w:pPr>
+        <w:jc w:val="center"/>
+        <w:rPr>
+          <w:b/>
+          <w:bCs/>
+          <w:sz w:val="28"/>
+          <w:szCs w:val="28"/>
+          <w:u w:val="single"/>
+          <w:lang w:val="en-GB"/>
+        </w:rPr>
+      </w:pPr>
+    </w:p>
+    <w:p>
+      <w:pPr>
+        <w:jc w:val="center"/>
+        <w:rPr>
+          <w:b/>
+          <w:bCs/>
+          <w:sz w:val="28"/>
+          <w:szCs w:val="28"/>
+          <w:u w:val="single"/>
+          <w:lang w:val="en-GB"/>
+        </w:rPr>
+      </w:pPr>
+      <w:r>
+        <w:rPr>
+          <w:b/>
+          <w:bCs/>
+          <w:sz w:val="28"/>
+          <w:szCs w:val="28"/>
+          <w:u w:val="single"/>
+          <w:lang w:val="en-GB"/>
+        </w:rPr>
         <w:lastRenderedPageBreak/>
-        <w:t>Firstly, we created the backend. We initialised our backend using npm and installed necessary packages. We then set up a MongoDB database. We used Node JS and Express to set up the server. We created a database schema to define a user for registration and login purposes. We then set two API routes (register and login), using passport and jsonwebtokens for authentication and validator for input validation.</w:t>
-      </w:r>
-    </w:p>
-    <w:p>
-      <w:pPr>
-        <w:rPr>
-          <w:sz w:val="28"/>
-          <w:szCs w:val="28"/>
-          <w:lang w:val="en-GB"/>
-        </w:rPr>
-      </w:pPr>
-      <w:r>
-        <w:rPr>
-          <w:sz w:val="28"/>
-          <w:szCs w:val="28"/>
-          <w:lang w:val="en-GB"/>
-        </w:rPr>
-        <w:t>We then began the frontend using create-react-app. We made static components for our Navbar, Landing, Login, and Register pages. We also set up redux for global state management.</w:t>
-      </w:r>
-    </w:p>
-    <w:p>
-      <w:pPr>
-        <w:rPr>
-          <w:sz w:val="28"/>
-          <w:szCs w:val="28"/>
-          <w:lang w:val="en-GB"/>
-        </w:rPr>
-      </w:pPr>
-      <w:r>
-        <w:rPr>
-          <w:sz w:val="28"/>
-          <w:szCs w:val="28"/>
-          <w:lang w:val="en-GB"/>
-        </w:rPr>
-        <w:t>Finally, we connected the backend with the frontend. We linked Redux to our components. We also added code that would let the user stay logged in whenever the page was refreshed or if they leave the page altogether.</w:t>
-      </w:r>
-    </w:p>
-    <w:p>
-      <w:pPr>
-        <w:rPr>
-          <w:sz w:val="28"/>
-          <w:szCs w:val="28"/>
-          <w:lang w:val="en-GB"/>
-        </w:rPr>
-      </w:pPr>
-      <w:r>
-        <w:rPr>
-          <w:sz w:val="28"/>
-          <w:szCs w:val="28"/>
-          <w:lang w:val="en-GB"/>
-        </w:rPr>
-        <w:t>For the Buy and Sell, we used React to scaffold out the interface of a basic shopping cart, products page, and add product page. We used context to move data and methods between multiple components.</w:t>
-      </w:r>
-      <w:r>
-        <w:rPr>
-          <w:sz w:val="28"/>
-          <w:szCs w:val="28"/>
-          <w:lang w:val="en-GB"/>
-        </w:rPr>
-        <w:t xml:space="preserve"> We then got the application reading the data from our MongoDB database so that the products remained on the app after you left.</w:t>
-      </w:r>
-    </w:p>
-    <w:p>
-      <w:pPr>
-        <w:jc w:val="center"/>
-        <w:rPr>
-          <w:b/>
-          <w:bCs/>
-          <w:sz w:val="28"/>
-          <w:szCs w:val="28"/>
-          <w:u w:val="single"/>
-          <w:lang w:val="en-GB"/>
-        </w:rPr>
-      </w:pPr>
-    </w:p>
-    <w:p>
-      <w:pPr>
-        <w:jc w:val="center"/>
-        <w:rPr>
-          <w:b/>
-          <w:bCs/>
-          <w:sz w:val="28"/>
-          <w:szCs w:val="28"/>
-          <w:u w:val="single"/>
-          <w:lang w:val="en-GB"/>
-        </w:rPr>
-      </w:pPr>
-      <w:r>
-        <w:rPr>
-          <w:b/>
-          <w:bCs/>
-          <w:sz w:val="28"/>
-          <w:szCs w:val="28"/>
-          <w:u w:val="single"/>
-          <w:lang w:val="en-GB"/>
-        </w:rPr>
         <w:t>Limitations</w:t>
       </w:r>
     </w:p>
@@ -2374,6 +2957,7 @@
           <w:szCs w:val="28"/>
           <w:lang w:val="en-GB"/>
         </w:rPr>
+        <w:lastRenderedPageBreak/>
         <w:t>Overall, we would say that our biggest learning outcome throughout the whole project was the ability to troubleshoot issues and complications by ourselves without turning to lecturers or peers for help. We also learned the importance of keeping everything extremely organized as when developing a full stack application like this it could be very easy to lose track of files and exports.</w:t>
       </w:r>
     </w:p>
@@ -2494,34 +3078,446 @@
           <w:u w:val="single"/>
           <w:lang w:val="en-GB"/>
         </w:rPr>
+        <w:t>Development Lifecycle</w:t>
+      </w:r>
+    </w:p>
+    <w:p>
+      <w:pPr>
+        <w:rPr>
+          <w:sz w:val="28"/>
+          <w:szCs w:val="28"/>
+          <w:lang w:val="en-GB"/>
+        </w:rPr>
+      </w:pPr>
+    </w:p>
+    <w:p>
+      <w:pPr>
+        <w:rPr>
+          <w:sz w:val="28"/>
+          <w:szCs w:val="28"/>
+          <w:lang w:val="en-GB"/>
+        </w:rPr>
+      </w:pPr>
+      <w:r>
+        <w:rPr>
+          <w:sz w:val="28"/>
+          <w:szCs w:val="28"/>
+          <w:lang w:val="en-GB"/>
+        </w:rPr>
+        <w:t>Feb 13</w:t>
+      </w:r>
+      <w:r>
+        <w:rPr>
+          <w:sz w:val="28"/>
+          <w:szCs w:val="28"/>
+          <w:vertAlign w:val="superscript"/>
+          <w:lang w:val="en-GB"/>
+        </w:rPr>
+        <w:t>th</w:t>
+      </w:r>
+      <w:r>
+        <w:rPr>
+          <w:sz w:val="28"/>
+          <w:szCs w:val="28"/>
+          <w:lang w:val="en-GB"/>
+        </w:rPr>
+        <w:t xml:space="preserve"> – We created the react app and installed all necessary packages.</w:t>
+      </w:r>
+    </w:p>
+    <w:p>
+      <w:pPr>
+        <w:rPr>
+          <w:sz w:val="28"/>
+          <w:szCs w:val="28"/>
+          <w:lang w:val="en-GB"/>
+        </w:rPr>
+      </w:pPr>
+      <w:r>
+        <w:rPr>
+          <w:sz w:val="28"/>
+          <w:szCs w:val="28"/>
+          <w:lang w:val="en-GB"/>
+        </w:rPr>
+        <w:t>Feb 15</w:t>
+      </w:r>
+      <w:r>
+        <w:rPr>
+          <w:sz w:val="28"/>
+          <w:szCs w:val="28"/>
+          <w:vertAlign w:val="superscript"/>
+          <w:lang w:val="en-GB"/>
+        </w:rPr>
+        <w:t>th</w:t>
+      </w:r>
+      <w:r>
+        <w:rPr>
+          <w:sz w:val="28"/>
+          <w:szCs w:val="28"/>
+          <w:lang w:val="en-GB"/>
+        </w:rPr>
+        <w:t xml:space="preserve"> – Began Creating the login and register components to work by themselves.</w:t>
+      </w:r>
+    </w:p>
+    <w:p>
+      <w:pPr>
+        <w:rPr>
+          <w:sz w:val="28"/>
+          <w:szCs w:val="28"/>
+          <w:lang w:val="en-GB"/>
+        </w:rPr>
+      </w:pPr>
+      <w:r>
+        <w:rPr>
+          <w:sz w:val="28"/>
+          <w:szCs w:val="28"/>
+          <w:lang w:val="en-GB"/>
+        </w:rPr>
+        <w:t>Feb 17</w:t>
+      </w:r>
+      <w:r>
+        <w:rPr>
+          <w:sz w:val="28"/>
+          <w:szCs w:val="28"/>
+          <w:vertAlign w:val="superscript"/>
+          <w:lang w:val="en-GB"/>
+        </w:rPr>
+        <w:t>th</w:t>
+      </w:r>
+      <w:r>
+        <w:rPr>
+          <w:sz w:val="28"/>
+          <w:szCs w:val="28"/>
+          <w:lang w:val="en-GB"/>
+        </w:rPr>
+        <w:t xml:space="preserve"> – Connected Login and register to </w:t>
+      </w:r>
+      <w:r>
+        <w:rPr>
+          <w:sz w:val="28"/>
+          <w:szCs w:val="28"/>
+          <w:lang w:val="en-GB"/>
+        </w:rPr>
+        <w:t>M</w:t>
+      </w:r>
+      <w:r>
+        <w:rPr>
+          <w:sz w:val="28"/>
+          <w:szCs w:val="28"/>
+          <w:lang w:val="en-GB"/>
+        </w:rPr>
+        <w:t>ongo</w:t>
+      </w:r>
+      <w:r>
+        <w:rPr>
+          <w:sz w:val="28"/>
+          <w:szCs w:val="28"/>
+          <w:lang w:val="en-GB"/>
+        </w:rPr>
+        <w:t>DB</w:t>
+      </w:r>
+      <w:r>
+        <w:rPr>
+          <w:sz w:val="28"/>
+          <w:szCs w:val="28"/>
+          <w:lang w:val="en-GB"/>
+        </w:rPr>
+        <w:t xml:space="preserve"> to store the users.</w:t>
+      </w:r>
+    </w:p>
+    <w:p>
+      <w:pPr>
+        <w:rPr>
+          <w:sz w:val="28"/>
+          <w:szCs w:val="28"/>
+          <w:lang w:val="en-GB"/>
+        </w:rPr>
+      </w:pPr>
+      <w:r>
+        <w:rPr>
+          <w:sz w:val="28"/>
+          <w:szCs w:val="28"/>
+          <w:lang w:val="en-GB"/>
+        </w:rPr>
+        <w:t>Feb 18</w:t>
+      </w:r>
+      <w:r>
+        <w:rPr>
+          <w:sz w:val="28"/>
+          <w:szCs w:val="28"/>
+          <w:vertAlign w:val="superscript"/>
+          <w:lang w:val="en-GB"/>
+        </w:rPr>
+        <w:t>th</w:t>
+      </w:r>
+      <w:r>
+        <w:rPr>
+          <w:sz w:val="28"/>
+          <w:szCs w:val="28"/>
+          <w:lang w:val="en-GB"/>
+        </w:rPr>
+        <w:t xml:space="preserve"> – Login and register is fully </w:t>
+      </w:r>
+      <w:r>
+        <w:rPr>
+          <w:sz w:val="28"/>
+          <w:szCs w:val="28"/>
+          <w:lang w:val="en-GB"/>
+        </w:rPr>
+        <w:t>complete,</w:t>
+      </w:r>
+      <w:r>
+        <w:rPr>
+          <w:sz w:val="28"/>
+          <w:szCs w:val="28"/>
+          <w:lang w:val="en-GB"/>
+        </w:rPr>
+        <w:t xml:space="preserve"> and we began the shop front end.</w:t>
+      </w:r>
+    </w:p>
+    <w:p>
+      <w:pPr>
+        <w:rPr>
+          <w:sz w:val="28"/>
+          <w:szCs w:val="28"/>
+          <w:lang w:val="en-GB"/>
+        </w:rPr>
+      </w:pPr>
+      <w:r>
+        <w:rPr>
+          <w:sz w:val="28"/>
+          <w:szCs w:val="28"/>
+          <w:lang w:val="en-GB"/>
+        </w:rPr>
+        <w:t>Mar 1</w:t>
+      </w:r>
+      <w:r>
+        <w:rPr>
+          <w:sz w:val="28"/>
+          <w:szCs w:val="28"/>
+          <w:vertAlign w:val="superscript"/>
+          <w:lang w:val="en-GB"/>
+        </w:rPr>
+        <w:t>st</w:t>
+      </w:r>
+      <w:r>
+        <w:rPr>
+          <w:sz w:val="28"/>
+          <w:szCs w:val="28"/>
+          <w:lang w:val="en-GB"/>
+        </w:rPr>
+        <w:t xml:space="preserve"> – Front end for the shop is complete but not connected to database yet.</w:t>
+      </w:r>
+    </w:p>
+    <w:p>
+      <w:pPr>
+        <w:rPr>
+          <w:sz w:val="28"/>
+          <w:szCs w:val="28"/>
+          <w:lang w:val="en-GB"/>
+        </w:rPr>
+      </w:pPr>
+      <w:r>
+        <w:rPr>
+          <w:sz w:val="28"/>
+          <w:szCs w:val="28"/>
+          <w:lang w:val="en-GB"/>
+        </w:rPr>
+        <w:t>Mar 7</w:t>
+      </w:r>
+      <w:r>
+        <w:rPr>
+          <w:sz w:val="28"/>
+          <w:szCs w:val="28"/>
+          <w:vertAlign w:val="superscript"/>
+          <w:lang w:val="en-GB"/>
+        </w:rPr>
+        <w:t>th</w:t>
+      </w:r>
+      <w:r>
+        <w:rPr>
+          <w:sz w:val="28"/>
+          <w:szCs w:val="28"/>
+          <w:lang w:val="en-GB"/>
+        </w:rPr>
+        <w:t xml:space="preserve"> – Added functionality to shop and cart, login is now connected to shop.</w:t>
+      </w:r>
+    </w:p>
+    <w:p>
+      <w:pPr>
+        <w:rPr>
+          <w:sz w:val="28"/>
+          <w:szCs w:val="28"/>
+          <w:lang w:val="en-GB"/>
+        </w:rPr>
+      </w:pPr>
+      <w:r>
+        <w:rPr>
+          <w:sz w:val="28"/>
+          <w:szCs w:val="28"/>
+          <w:lang w:val="en-GB"/>
+        </w:rPr>
+        <w:t>Mar 23</w:t>
+      </w:r>
+      <w:r>
+        <w:rPr>
+          <w:sz w:val="28"/>
+          <w:szCs w:val="28"/>
+          <w:vertAlign w:val="superscript"/>
+          <w:lang w:val="en-GB"/>
+        </w:rPr>
+        <w:t>rd</w:t>
+      </w:r>
+      <w:r>
+        <w:rPr>
+          <w:sz w:val="28"/>
+          <w:szCs w:val="28"/>
+          <w:lang w:val="en-GB"/>
+        </w:rPr>
+        <w:t xml:space="preserve"> </w:t>
+      </w:r>
+      <w:r>
+        <w:rPr>
+          <w:sz w:val="28"/>
+          <w:szCs w:val="28"/>
+          <w:lang w:val="en-GB"/>
+        </w:rPr>
+        <w:t>–</w:t>
+      </w:r>
+      <w:r>
+        <w:rPr>
+          <w:sz w:val="28"/>
+          <w:szCs w:val="28"/>
+          <w:lang w:val="en-GB"/>
+        </w:rPr>
+        <w:t xml:space="preserve"> </w:t>
+      </w:r>
+      <w:r>
+        <w:rPr>
+          <w:sz w:val="28"/>
+          <w:szCs w:val="28"/>
+          <w:lang w:val="en-GB"/>
+        </w:rPr>
+        <w:t>Post ad page finished but not saving to products page yet.</w:t>
+      </w:r>
+    </w:p>
+    <w:p>
+      <w:pPr>
+        <w:rPr>
+          <w:sz w:val="28"/>
+          <w:szCs w:val="28"/>
+          <w:lang w:val="en-GB"/>
+        </w:rPr>
+      </w:pPr>
+      <w:r>
+        <w:rPr>
+          <w:sz w:val="28"/>
+          <w:szCs w:val="28"/>
+          <w:lang w:val="en-GB"/>
+        </w:rPr>
+        <w:t>Apr 5</w:t>
+      </w:r>
+      <w:r>
+        <w:rPr>
+          <w:sz w:val="28"/>
+          <w:szCs w:val="28"/>
+          <w:vertAlign w:val="superscript"/>
+          <w:lang w:val="en-GB"/>
+        </w:rPr>
+        <w:t>th</w:t>
+      </w:r>
+      <w:r>
+        <w:rPr>
+          <w:sz w:val="28"/>
+          <w:szCs w:val="28"/>
+          <w:lang w:val="en-GB"/>
+        </w:rPr>
+        <w:t xml:space="preserve"> – Posted ads writing to the database but are not being read when refreshed.</w:t>
+      </w:r>
+    </w:p>
+    <w:p>
+      <w:pPr>
+        <w:rPr>
+          <w:sz w:val="28"/>
+          <w:szCs w:val="28"/>
+          <w:lang w:val="en-GB"/>
+        </w:rPr>
+      </w:pPr>
+      <w:r>
+        <w:rPr>
+          <w:sz w:val="28"/>
+          <w:szCs w:val="28"/>
+          <w:lang w:val="en-GB"/>
+        </w:rPr>
+        <w:t>Apr 6</w:t>
+      </w:r>
+      <w:r>
+        <w:rPr>
+          <w:sz w:val="28"/>
+          <w:szCs w:val="28"/>
+          <w:vertAlign w:val="superscript"/>
+          <w:lang w:val="en-GB"/>
+        </w:rPr>
+        <w:t>th</w:t>
+      </w:r>
+      <w:r>
+        <w:rPr>
+          <w:sz w:val="28"/>
+          <w:szCs w:val="28"/>
+          <w:lang w:val="en-GB"/>
+        </w:rPr>
+        <w:t xml:space="preserve"> – App reading from database.</w:t>
+      </w:r>
+    </w:p>
+    <w:p>
+      <w:pPr>
+        <w:rPr>
+          <w:sz w:val="28"/>
+          <w:szCs w:val="28"/>
+          <w:lang w:val="en-GB"/>
+        </w:rPr>
+      </w:pPr>
+      <w:r>
+        <w:rPr>
+          <w:sz w:val="28"/>
+          <w:szCs w:val="28"/>
+          <w:lang w:val="en-GB"/>
+        </w:rPr>
+        <w:t>Apr 7</w:t>
+      </w:r>
+      <w:r>
+        <w:rPr>
+          <w:sz w:val="28"/>
+          <w:szCs w:val="28"/>
+          <w:vertAlign w:val="superscript"/>
+          <w:lang w:val="en-GB"/>
+        </w:rPr>
+        <w:t>th</w:t>
+      </w:r>
+      <w:r>
+        <w:rPr>
+          <w:sz w:val="28"/>
+          <w:szCs w:val="28"/>
+          <w:lang w:val="en-GB"/>
+        </w:rPr>
+        <w:t xml:space="preserve"> – Delete button added, doesn’t delete from db yet.</w:t>
+      </w:r>
+    </w:p>
+    <w:p>
+      <w:pPr>
+        <w:rPr>
+          <w:sz w:val="28"/>
+          <w:szCs w:val="28"/>
+          <w:lang w:val="en-GB"/>
+        </w:rPr>
+      </w:pPr>
+      <w:r>
+        <w:rPr>
+          <w:sz w:val="28"/>
+          <w:szCs w:val="28"/>
+          <w:lang w:val="en-GB"/>
+        </w:rPr>
         <w:lastRenderedPageBreak/>
-        <w:t>Development Lifecycle</w:t>
-      </w:r>
-    </w:p>
-    <w:p>
-      <w:pPr>
-        <w:rPr>
-          <w:sz w:val="28"/>
-          <w:szCs w:val="28"/>
-          <w:lang w:val="en-GB"/>
-        </w:rPr>
-      </w:pPr>
-    </w:p>
-    <w:p>
-      <w:pPr>
-        <w:rPr>
-          <w:sz w:val="28"/>
-          <w:szCs w:val="28"/>
-          <w:lang w:val="en-GB"/>
-        </w:rPr>
-      </w:pPr>
-      <w:r>
-        <w:rPr>
-          <w:sz w:val="28"/>
-          <w:szCs w:val="28"/>
-          <w:lang w:val="en-GB"/>
-        </w:rPr>
-        <w:t>Feb 13</w:t>
+        <w:t>Apr 9</w:t>
       </w:r>
       <w:r>
         <w:rPr>
@@ -2538,24 +3534,24 @@
           <w:szCs w:val="28"/>
           <w:lang w:val="en-GB"/>
         </w:rPr>
-        <w:t xml:space="preserve"> – We created the react app and installed all necessary packages.</w:t>
-      </w:r>
-    </w:p>
-    <w:p>
-      <w:pPr>
-        <w:rPr>
-          <w:sz w:val="28"/>
-          <w:szCs w:val="28"/>
-          <w:lang w:val="en-GB"/>
-        </w:rPr>
-      </w:pPr>
-      <w:r>
-        <w:rPr>
-          <w:sz w:val="28"/>
-          <w:szCs w:val="28"/>
-          <w:lang w:val="en-GB"/>
-        </w:rPr>
-        <w:t>Feb 15</w:t>
+        <w:t xml:space="preserve"> – removed delete button due to bug.</w:t>
+      </w:r>
+    </w:p>
+    <w:p>
+      <w:pPr>
+        <w:rPr>
+          <w:sz w:val="28"/>
+          <w:szCs w:val="28"/>
+          <w:lang w:val="en-GB"/>
+        </w:rPr>
+      </w:pPr>
+      <w:r>
+        <w:rPr>
+          <w:sz w:val="28"/>
+          <w:szCs w:val="28"/>
+          <w:lang w:val="en-GB"/>
+        </w:rPr>
+        <w:t>Apr 13</w:t>
       </w:r>
       <w:r>
         <w:rPr>
@@ -2572,24 +3568,56 @@
           <w:szCs w:val="28"/>
           <w:lang w:val="en-GB"/>
         </w:rPr>
-        <w:t xml:space="preserve"> – Began Creating the login and register components to work by themselves.</w:t>
-      </w:r>
-    </w:p>
-    <w:p>
-      <w:pPr>
-        <w:rPr>
-          <w:sz w:val="28"/>
-          <w:szCs w:val="28"/>
-          <w:lang w:val="en-GB"/>
-        </w:rPr>
-      </w:pPr>
-      <w:r>
-        <w:rPr>
-          <w:sz w:val="28"/>
-          <w:szCs w:val="28"/>
-          <w:lang w:val="en-GB"/>
-        </w:rPr>
-        <w:t>Feb 17</w:t>
+        <w:t xml:space="preserve"> – Changed product description to </w:t>
+      </w:r>
+      <w:r>
+        <w:rPr>
+          <w:sz w:val="28"/>
+          <w:szCs w:val="28"/>
+          <w:lang w:val="en-GB"/>
+        </w:rPr>
+        <w:t>image</w:t>
+      </w:r>
+      <w:r>
+        <w:rPr>
+          <w:sz w:val="28"/>
+          <w:szCs w:val="28"/>
+          <w:lang w:val="en-GB"/>
+        </w:rPr>
+        <w:t xml:space="preserve"> </w:t>
+      </w:r>
+      <w:r>
+        <w:rPr>
+          <w:sz w:val="28"/>
+          <w:szCs w:val="28"/>
+          <w:lang w:val="en-GB"/>
+        </w:rPr>
+        <w:t>URL</w:t>
+      </w:r>
+      <w:r>
+        <w:rPr>
+          <w:sz w:val="28"/>
+          <w:szCs w:val="28"/>
+          <w:lang w:val="en-GB"/>
+        </w:rPr>
+        <w:t xml:space="preserve"> to be displayed on product page.</w:t>
+      </w:r>
+    </w:p>
+    <w:p>
+      <w:pPr>
+        <w:rPr>
+          <w:sz w:val="28"/>
+          <w:szCs w:val="28"/>
+          <w:lang w:val="en-GB"/>
+        </w:rPr>
+      </w:pPr>
+      <w:r>
+        <w:rPr>
+          <w:sz w:val="28"/>
+          <w:szCs w:val="28"/>
+          <w:lang w:val="en-GB"/>
+        </w:rPr>
+        <w:t>Apr 16</w:t>
       </w:r>
       <w:r>
         <w:rPr>
@@ -2606,450 +3634,6 @@
           <w:szCs w:val="28"/>
           <w:lang w:val="en-GB"/>
         </w:rPr>
-        <w:t xml:space="preserve"> – Connected Login and register to </w:t>
-      </w:r>
-      <w:r>
-        <w:rPr>
-          <w:sz w:val="28"/>
-          <w:szCs w:val="28"/>
-          <w:lang w:val="en-GB"/>
-        </w:rPr>
-        <w:t>M</w:t>
-      </w:r>
-      <w:r>
-        <w:rPr>
-          <w:sz w:val="28"/>
-          <w:szCs w:val="28"/>
-          <w:lang w:val="en-GB"/>
-        </w:rPr>
-        <w:t>ongo</w:t>
-      </w:r>
-      <w:r>
-        <w:rPr>
-          <w:sz w:val="28"/>
-          <w:szCs w:val="28"/>
-          <w:lang w:val="en-GB"/>
-        </w:rPr>
-        <w:t>DB</w:t>
-      </w:r>
-      <w:r>
-        <w:rPr>
-          <w:sz w:val="28"/>
-          <w:szCs w:val="28"/>
-          <w:lang w:val="en-GB"/>
-        </w:rPr>
-        <w:t xml:space="preserve"> to store the users.</w:t>
-      </w:r>
-    </w:p>
-    <w:p>
-      <w:pPr>
-        <w:rPr>
-          <w:sz w:val="28"/>
-          <w:szCs w:val="28"/>
-          <w:lang w:val="en-GB"/>
-        </w:rPr>
-      </w:pPr>
-      <w:r>
-        <w:rPr>
-          <w:sz w:val="28"/>
-          <w:szCs w:val="28"/>
-          <w:lang w:val="en-GB"/>
-        </w:rPr>
-        <w:t>Feb 18</w:t>
-      </w:r>
-      <w:r>
-        <w:rPr>
-          <w:sz w:val="28"/>
-          <w:szCs w:val="28"/>
-          <w:vertAlign w:val="superscript"/>
-          <w:lang w:val="en-GB"/>
-        </w:rPr>
-        <w:t>th</w:t>
-      </w:r>
-      <w:r>
-        <w:rPr>
-          <w:sz w:val="28"/>
-          <w:szCs w:val="28"/>
-          <w:lang w:val="en-GB"/>
-        </w:rPr>
-        <w:t xml:space="preserve"> – Login and register is fully </w:t>
-      </w:r>
-      <w:r>
-        <w:rPr>
-          <w:sz w:val="28"/>
-          <w:szCs w:val="28"/>
-          <w:lang w:val="en-GB"/>
-        </w:rPr>
-        <w:t>complete,</w:t>
-      </w:r>
-      <w:r>
-        <w:rPr>
-          <w:sz w:val="28"/>
-          <w:szCs w:val="28"/>
-          <w:lang w:val="en-GB"/>
-        </w:rPr>
-        <w:t xml:space="preserve"> and we began the shop front end.</w:t>
-      </w:r>
-    </w:p>
-    <w:p>
-      <w:pPr>
-        <w:rPr>
-          <w:sz w:val="28"/>
-          <w:szCs w:val="28"/>
-          <w:lang w:val="en-GB"/>
-        </w:rPr>
-      </w:pPr>
-      <w:r>
-        <w:rPr>
-          <w:sz w:val="28"/>
-          <w:szCs w:val="28"/>
-          <w:lang w:val="en-GB"/>
-        </w:rPr>
-        <w:t>Mar 1</w:t>
-      </w:r>
-      <w:r>
-        <w:rPr>
-          <w:sz w:val="28"/>
-          <w:szCs w:val="28"/>
-          <w:vertAlign w:val="superscript"/>
-          <w:lang w:val="en-GB"/>
-        </w:rPr>
-        <w:t>st</w:t>
-      </w:r>
-      <w:r>
-        <w:rPr>
-          <w:sz w:val="28"/>
-          <w:szCs w:val="28"/>
-          <w:lang w:val="en-GB"/>
-        </w:rPr>
-        <w:t xml:space="preserve"> – Front end for the shop is complete but not connected to database yet.</w:t>
-      </w:r>
-    </w:p>
-    <w:p>
-      <w:pPr>
-        <w:rPr>
-          <w:sz w:val="28"/>
-          <w:szCs w:val="28"/>
-          <w:lang w:val="en-GB"/>
-        </w:rPr>
-      </w:pPr>
-      <w:r>
-        <w:rPr>
-          <w:sz w:val="28"/>
-          <w:szCs w:val="28"/>
-          <w:lang w:val="en-GB"/>
-        </w:rPr>
-        <w:t>Mar 7</w:t>
-      </w:r>
-      <w:r>
-        <w:rPr>
-          <w:sz w:val="28"/>
-          <w:szCs w:val="28"/>
-          <w:vertAlign w:val="superscript"/>
-          <w:lang w:val="en-GB"/>
-        </w:rPr>
-        <w:t>th</w:t>
-      </w:r>
-      <w:r>
-        <w:rPr>
-          <w:sz w:val="28"/>
-          <w:szCs w:val="28"/>
-          <w:lang w:val="en-GB"/>
-        </w:rPr>
-        <w:t xml:space="preserve"> – Added functionality to shop and cart, login is now connected to shop.</w:t>
-      </w:r>
-    </w:p>
-    <w:p>
-      <w:pPr>
-        <w:rPr>
-          <w:sz w:val="28"/>
-          <w:szCs w:val="28"/>
-          <w:lang w:val="en-GB"/>
-        </w:rPr>
-      </w:pPr>
-      <w:r>
-        <w:rPr>
-          <w:sz w:val="28"/>
-          <w:szCs w:val="28"/>
-          <w:lang w:val="en-GB"/>
-        </w:rPr>
-        <w:t>Mar 23</w:t>
-      </w:r>
-      <w:r>
-        <w:rPr>
-          <w:sz w:val="28"/>
-          <w:szCs w:val="28"/>
-          <w:vertAlign w:val="superscript"/>
-          <w:lang w:val="en-GB"/>
-        </w:rPr>
-        <w:t>rd</w:t>
-      </w:r>
-      <w:r>
-        <w:rPr>
-          <w:sz w:val="28"/>
-          <w:szCs w:val="28"/>
-          <w:lang w:val="en-GB"/>
-        </w:rPr>
-        <w:t xml:space="preserve"> </w:t>
-      </w:r>
-      <w:r>
-        <w:rPr>
-          <w:sz w:val="28"/>
-          <w:szCs w:val="28"/>
-          <w:lang w:val="en-GB"/>
-        </w:rPr>
-        <w:t>–</w:t>
-      </w:r>
-      <w:r>
-        <w:rPr>
-          <w:sz w:val="28"/>
-          <w:szCs w:val="28"/>
-          <w:lang w:val="en-GB"/>
-        </w:rPr>
-        <w:t xml:space="preserve"> </w:t>
-      </w:r>
-      <w:r>
-        <w:rPr>
-          <w:sz w:val="28"/>
-          <w:szCs w:val="28"/>
-          <w:lang w:val="en-GB"/>
-        </w:rPr>
-        <w:t>Post ad page finished but not saving to products page yet.</w:t>
-      </w:r>
-    </w:p>
-    <w:p>
-      <w:pPr>
-        <w:rPr>
-          <w:sz w:val="28"/>
-          <w:szCs w:val="28"/>
-          <w:lang w:val="en-GB"/>
-        </w:rPr>
-      </w:pPr>
-      <w:r>
-        <w:rPr>
-          <w:sz w:val="28"/>
-          <w:szCs w:val="28"/>
-          <w:lang w:val="en-GB"/>
-        </w:rPr>
-        <w:t>Apr 5</w:t>
-      </w:r>
-      <w:r>
-        <w:rPr>
-          <w:sz w:val="28"/>
-          <w:szCs w:val="28"/>
-          <w:vertAlign w:val="superscript"/>
-          <w:lang w:val="en-GB"/>
-        </w:rPr>
-        <w:t>th</w:t>
-      </w:r>
-      <w:r>
-        <w:rPr>
-          <w:sz w:val="28"/>
-          <w:szCs w:val="28"/>
-          <w:lang w:val="en-GB"/>
-        </w:rPr>
-        <w:t xml:space="preserve"> – Posted ads writing to the database but are not being read when refreshed.</w:t>
-      </w:r>
-    </w:p>
-    <w:p>
-      <w:pPr>
-        <w:rPr>
-          <w:sz w:val="28"/>
-          <w:szCs w:val="28"/>
-          <w:lang w:val="en-GB"/>
-        </w:rPr>
-      </w:pPr>
-      <w:r>
-        <w:rPr>
-          <w:sz w:val="28"/>
-          <w:szCs w:val="28"/>
-          <w:lang w:val="en-GB"/>
-        </w:rPr>
-        <w:t>Apr 6</w:t>
-      </w:r>
-      <w:r>
-        <w:rPr>
-          <w:sz w:val="28"/>
-          <w:szCs w:val="28"/>
-          <w:vertAlign w:val="superscript"/>
-          <w:lang w:val="en-GB"/>
-        </w:rPr>
-        <w:t>th</w:t>
-      </w:r>
-      <w:r>
-        <w:rPr>
-          <w:sz w:val="28"/>
-          <w:szCs w:val="28"/>
-          <w:lang w:val="en-GB"/>
-        </w:rPr>
-        <w:t xml:space="preserve"> – App reading from database.</w:t>
-      </w:r>
-    </w:p>
-    <w:p>
-      <w:pPr>
-        <w:rPr>
-          <w:sz w:val="28"/>
-          <w:szCs w:val="28"/>
-          <w:lang w:val="en-GB"/>
-        </w:rPr>
-      </w:pPr>
-      <w:r>
-        <w:rPr>
-          <w:sz w:val="28"/>
-          <w:szCs w:val="28"/>
-          <w:lang w:val="en-GB"/>
-        </w:rPr>
-        <w:t>Apr 7</w:t>
-      </w:r>
-      <w:r>
-        <w:rPr>
-          <w:sz w:val="28"/>
-          <w:szCs w:val="28"/>
-          <w:vertAlign w:val="superscript"/>
-          <w:lang w:val="en-GB"/>
-        </w:rPr>
-        <w:t>th</w:t>
-      </w:r>
-      <w:r>
-        <w:rPr>
-          <w:sz w:val="28"/>
-          <w:szCs w:val="28"/>
-          <w:lang w:val="en-GB"/>
-        </w:rPr>
-        <w:t xml:space="preserve"> – Delete button added, doesn’t delete from db yet.</w:t>
-      </w:r>
-    </w:p>
-    <w:p>
-      <w:pPr>
-        <w:rPr>
-          <w:sz w:val="28"/>
-          <w:szCs w:val="28"/>
-          <w:lang w:val="en-GB"/>
-        </w:rPr>
-      </w:pPr>
-      <w:r>
-        <w:rPr>
-          <w:sz w:val="28"/>
-          <w:szCs w:val="28"/>
-          <w:lang w:val="en-GB"/>
-        </w:rPr>
-        <w:t>Apr 9</w:t>
-      </w:r>
-      <w:r>
-        <w:rPr>
-          <w:sz w:val="28"/>
-          <w:szCs w:val="28"/>
-          <w:vertAlign w:val="superscript"/>
-          <w:lang w:val="en-GB"/>
-        </w:rPr>
-        <w:t>th</w:t>
-      </w:r>
-      <w:r>
-        <w:rPr>
-          <w:sz w:val="28"/>
-          <w:szCs w:val="28"/>
-          <w:lang w:val="en-GB"/>
-        </w:rPr>
-        <w:t xml:space="preserve"> – removed delete button due to bug.</w:t>
-      </w:r>
-    </w:p>
-    <w:p>
-      <w:pPr>
-        <w:rPr>
-          <w:sz w:val="28"/>
-          <w:szCs w:val="28"/>
-          <w:lang w:val="en-GB"/>
-        </w:rPr>
-      </w:pPr>
-      <w:r>
-        <w:rPr>
-          <w:sz w:val="28"/>
-          <w:szCs w:val="28"/>
-          <w:lang w:val="en-GB"/>
-        </w:rPr>
-        <w:t>Apr 13</w:t>
-      </w:r>
-      <w:r>
-        <w:rPr>
-          <w:sz w:val="28"/>
-          <w:szCs w:val="28"/>
-          <w:vertAlign w:val="superscript"/>
-          <w:lang w:val="en-GB"/>
-        </w:rPr>
-        <w:t>th</w:t>
-      </w:r>
-      <w:r>
-        <w:rPr>
-          <w:sz w:val="28"/>
-          <w:szCs w:val="28"/>
-          <w:lang w:val="en-GB"/>
-        </w:rPr>
-        <w:t xml:space="preserve"> – Changed product description to </w:t>
-      </w:r>
-      <w:r>
-        <w:rPr>
-          <w:sz w:val="28"/>
-          <w:szCs w:val="28"/>
-          <w:lang w:val="en-GB"/>
-        </w:rPr>
-        <w:t>image</w:t>
-      </w:r>
-      <w:r>
-        <w:rPr>
-          <w:sz w:val="28"/>
-          <w:szCs w:val="28"/>
-          <w:lang w:val="en-GB"/>
-        </w:rPr>
-        <w:t xml:space="preserve"> </w:t>
-      </w:r>
-      <w:r>
-        <w:rPr>
-          <w:sz w:val="28"/>
-          <w:szCs w:val="28"/>
-          <w:lang w:val="en-GB"/>
-        </w:rPr>
-        <w:t>URL</w:t>
-      </w:r>
-      <w:r>
-        <w:rPr>
-          <w:sz w:val="28"/>
-          <w:szCs w:val="28"/>
-          <w:lang w:val="en-GB"/>
-        </w:rPr>
-        <w:t xml:space="preserve"> to be displayed on product page.</w:t>
-      </w:r>
-    </w:p>
-    <w:p>
-      <w:pPr>
-        <w:rPr>
-          <w:sz w:val="28"/>
-          <w:szCs w:val="28"/>
-          <w:lang w:val="en-GB"/>
-        </w:rPr>
-      </w:pPr>
-      <w:r>
-        <w:rPr>
-          <w:sz w:val="28"/>
-          <w:szCs w:val="28"/>
-          <w:lang w:val="en-GB"/>
-        </w:rPr>
-        <w:t>Apr 16</w:t>
-      </w:r>
-      <w:r>
-        <w:rPr>
-          <w:sz w:val="28"/>
-          <w:szCs w:val="28"/>
-          <w:vertAlign w:val="superscript"/>
-          <w:lang w:val="en-GB"/>
-        </w:rPr>
-        <w:t>th</w:t>
-      </w:r>
-      <w:r>
-        <w:rPr>
-          <w:sz w:val="28"/>
-          <w:szCs w:val="28"/>
-          <w:lang w:val="en-GB"/>
-        </w:rPr>
         <w:t xml:space="preserve"> – Changed theme of website. Application is complete.</w:t>
       </w:r>
     </w:p>
@@ -3073,6 +3657,18 @@
     </w:p>
     <w:p>
       <w:pPr>
+        <w:rPr>
+          <w:b/>
+          <w:bCs/>
+          <w:sz w:val="28"/>
+          <w:szCs w:val="28"/>
+          <w:u w:val="single"/>
+          <w:lang w:val="en-GB"/>
+        </w:rPr>
+      </w:pPr>
+    </w:p>
+    <w:p>
+      <w:pPr>
         <w:jc w:val="center"/>
         <w:rPr>
           <w:b/>
@@ -3083,93 +3679,15 @@
           <w:lang w:val="en-GB"/>
         </w:rPr>
       </w:pPr>
-    </w:p>
-    <w:p>
-      <w:pPr>
-        <w:rPr>
-          <w:b/>
-          <w:bCs/>
-          <w:sz w:val="28"/>
-          <w:szCs w:val="28"/>
-          <w:u w:val="single"/>
-          <w:lang w:val="en-GB"/>
-        </w:rPr>
-      </w:pPr>
-    </w:p>
-    <w:p>
-      <w:pPr>
-        <w:jc w:val="center"/>
-        <w:rPr>
-          <w:b/>
-          <w:bCs/>
-          <w:sz w:val="28"/>
-          <w:szCs w:val="28"/>
-          <w:u w:val="single"/>
-          <w:lang w:val="en-GB"/>
-        </w:rPr>
-      </w:pPr>
-    </w:p>
-    <w:p>
-      <w:pPr>
-        <w:jc w:val="center"/>
-        <w:rPr>
-          <w:b/>
-          <w:bCs/>
-          <w:sz w:val="28"/>
-          <w:szCs w:val="28"/>
-          <w:u w:val="single"/>
-          <w:lang w:val="en-GB"/>
-        </w:rPr>
-      </w:pPr>
-    </w:p>
-    <w:p>
-      <w:pPr>
-        <w:jc w:val="center"/>
-        <w:rPr>
-          <w:b/>
-          <w:bCs/>
-          <w:sz w:val="28"/>
-          <w:szCs w:val="28"/>
-          <w:u w:val="single"/>
-          <w:lang w:val="en-GB"/>
-        </w:rPr>
-      </w:pPr>
-    </w:p>
-    <w:p>
-      <w:pPr>
-        <w:jc w:val="center"/>
-        <w:rPr>
-          <w:b/>
-          <w:bCs/>
-          <w:sz w:val="28"/>
-          <w:szCs w:val="28"/>
-          <w:u w:val="single"/>
-          <w:lang w:val="en-GB"/>
-        </w:rPr>
-      </w:pPr>
-    </w:p>
-    <w:p>
-      <w:pPr>
-        <w:jc w:val="center"/>
-        <w:rPr>
-          <w:b/>
-          <w:bCs/>
-          <w:sz w:val="28"/>
-          <w:szCs w:val="28"/>
-          <w:u w:val="single"/>
-          <w:lang w:val="en-GB"/>
-        </w:rPr>
-      </w:pPr>
-      <w:r>
-        <w:rPr>
-          <w:b/>
-          <w:bCs/>
-          <w:sz w:val="28"/>
-          <w:szCs w:val="28"/>
-          <w:u w:val="single"/>
-          <w:lang w:val="en-GB"/>
-        </w:rPr>
-        <w:lastRenderedPageBreak/>
+      <w:r>
+        <w:rPr>
+          <w:b/>
+          <w:bCs/>
+          <w:sz w:val="28"/>
+          <w:szCs w:val="28"/>
+          <w:u w:val="single"/>
+          <w:lang w:val="en-GB"/>
+        </w:rPr>
         <w:t>Future Development</w:t>
       </w:r>
     </w:p>
@@ -3290,97 +3808,6 @@
         </w:rPr>
         <w:t>In the later stages of development, we would add a way of contacting the seller in the app with a text chat functionality between buyer and seller.</w:t>
       </w:r>
-    </w:p>
-    <w:p>
-      <w:pPr>
-        <w:jc w:val="both"/>
-        <w:rPr>
-          <w:i/>
-          <w:iCs/>
-          <w:sz w:val="28"/>
-          <w:szCs w:val="28"/>
-          <w:u w:val="single"/>
-          <w:lang w:val="en-GB"/>
-        </w:rPr>
-      </w:pPr>
-    </w:p>
-    <w:p>
-      <w:pPr>
-        <w:jc w:val="both"/>
-        <w:rPr>
-          <w:i/>
-          <w:iCs/>
-          <w:sz w:val="28"/>
-          <w:szCs w:val="28"/>
-          <w:u w:val="single"/>
-          <w:lang w:val="en-GB"/>
-        </w:rPr>
-      </w:pPr>
-    </w:p>
-    <w:p>
-      <w:pPr>
-        <w:jc w:val="both"/>
-        <w:rPr>
-          <w:i/>
-          <w:iCs/>
-          <w:sz w:val="28"/>
-          <w:szCs w:val="28"/>
-          <w:u w:val="single"/>
-          <w:lang w:val="en-GB"/>
-        </w:rPr>
-      </w:pPr>
-    </w:p>
-    <w:p>
-      <w:pPr>
-        <w:jc w:val="both"/>
-        <w:rPr>
-          <w:i/>
-          <w:iCs/>
-          <w:sz w:val="28"/>
-          <w:szCs w:val="28"/>
-          <w:u w:val="single"/>
-          <w:lang w:val="en-GB"/>
-        </w:rPr>
-      </w:pPr>
-    </w:p>
-    <w:p>
-      <w:pPr>
-        <w:jc w:val="both"/>
-        <w:rPr>
-          <w:i/>
-          <w:iCs/>
-          <w:sz w:val="28"/>
-          <w:szCs w:val="28"/>
-          <w:u w:val="single"/>
-          <w:lang w:val="en-GB"/>
-        </w:rPr>
-      </w:pPr>
-    </w:p>
-    <w:p>
-      <w:pPr>
-        <w:jc w:val="both"/>
-        <w:rPr>
-          <w:i/>
-          <w:iCs/>
-          <w:sz w:val="28"/>
-          <w:szCs w:val="28"/>
-          <w:u w:val="single"/>
-          <w:lang w:val="en-GB"/>
-        </w:rPr>
-      </w:pPr>
-    </w:p>
-    <w:p>
-      <w:pPr>
-        <w:jc w:val="both"/>
-        <w:rPr>
-          <w:i/>
-          <w:iCs/>
-          <w:sz w:val="28"/>
-          <w:szCs w:val="28"/>
-          <w:u w:val="single"/>
-          <w:lang w:val="en-GB"/>
-        </w:rPr>
-      </w:pPr>
     </w:p>
     <w:p>
       <w:pPr>

</xml_diff>

<commit_message>
Document finished link added
</commit_message>
<xml_diff>
--- a/PPIT Project Doc 2021.docx
+++ b/PPIT Project Doc 2021.docx
@@ -71,36 +71,44 @@
           <w:szCs w:val="28"/>
           <w:lang w:val="en-GB"/>
         </w:rPr>
-        <w:t>Supervisor - Martin Kenirons</w:t>
-      </w:r>
-    </w:p>
-    <w:p>
-      <w:pPr>
-        <w:jc w:val="center"/>
-        <w:rPr>
-          <w:sz w:val="28"/>
-          <w:szCs w:val="28"/>
-          <w:lang w:val="en-GB"/>
-        </w:rPr>
-      </w:pPr>
-    </w:p>
-    <w:p>
-      <w:pPr>
-        <w:jc w:val="center"/>
-        <w:rPr>
-          <w:sz w:val="28"/>
-          <w:szCs w:val="28"/>
-          <w:u w:val="single"/>
-          <w:lang w:val="en-GB"/>
-        </w:rPr>
-      </w:pPr>
-    </w:p>
-    <w:p>
-      <w:pPr>
-        <w:jc w:val="center"/>
-        <w:rPr>
-          <w:b/>
-          <w:bCs/>
+        <w:t xml:space="preserve">Supervisor - Martin </w:t>
+      </w:r>
+      <w:proofErr w:type="spellStart"/>
+      <w:r>
+        <w:rPr>
+          <w:sz w:val="28"/>
+          <w:szCs w:val="28"/>
+          <w:lang w:val="en-GB"/>
+        </w:rPr>
+        <w:t>Kenirons</w:t>
+      </w:r>
+      <w:proofErr w:type="spellEnd"/>
+    </w:p>
+    <w:p>
+      <w:pPr>
+        <w:jc w:val="center"/>
+        <w:rPr>
+          <w:sz w:val="28"/>
+          <w:szCs w:val="28"/>
+          <w:lang w:val="en-GB"/>
+        </w:rPr>
+      </w:pPr>
+    </w:p>
+    <w:p>
+      <w:pPr>
+        <w:jc w:val="center"/>
+        <w:rPr>
+          <w:sz w:val="28"/>
+          <w:szCs w:val="28"/>
+          <w:u w:val="single"/>
+          <w:lang w:val="en-GB"/>
+        </w:rPr>
+      </w:pPr>
+    </w:p>
+    <w:p>
+      <w:pPr>
+        <w:jc w:val="center"/>
+        <w:rPr>
           <w:sz w:val="28"/>
           <w:szCs w:val="28"/>
           <w:u w:val="single"/>
@@ -116,6 +124,325 @@
         </w:rPr>
         <w:br w:type="page"/>
       </w:r>
+    </w:p>
+    <w:p>
+      <w:pPr>
+        <w:jc w:val="center"/>
+        <w:rPr>
+          <w:b/>
+          <w:bCs/>
+          <w:sz w:val="28"/>
+          <w:szCs w:val="28"/>
+          <w:u w:val="single"/>
+          <w:lang w:val="en-GB"/>
+        </w:rPr>
+      </w:pPr>
+      <w:r>
+        <w:rPr>
+          <w:b/>
+          <w:bCs/>
+          <w:sz w:val="28"/>
+          <w:szCs w:val="28"/>
+          <w:u w:val="single"/>
+          <w:lang w:val="en-GB"/>
+        </w:rPr>
+        <w:lastRenderedPageBreak/>
+        <w:t>Submission Link</w:t>
+      </w:r>
+    </w:p>
+    <w:p>
+      <w:pPr>
+        <w:rPr>
+          <w:sz w:val="28"/>
+          <w:szCs w:val="28"/>
+          <w:lang w:val="en-GB"/>
+        </w:rPr>
+      </w:pPr>
+      <w:r>
+        <w:rPr>
+          <w:sz w:val="28"/>
+          <w:szCs w:val="28"/>
+          <w:lang w:val="en-GB"/>
+        </w:rPr>
+        <w:t>https://github.com/kealanocallaghan2000/Year3ProjectKealan-Dean</w:t>
+      </w:r>
+    </w:p>
+    <w:p>
+      <w:pPr>
+        <w:jc w:val="center"/>
+        <w:rPr>
+          <w:sz w:val="28"/>
+          <w:szCs w:val="28"/>
+          <w:u w:val="single"/>
+          <w:lang w:val="en-GB"/>
+        </w:rPr>
+      </w:pPr>
+    </w:p>
+    <w:p>
+      <w:pPr>
+        <w:jc w:val="center"/>
+        <w:rPr>
+          <w:sz w:val="28"/>
+          <w:szCs w:val="28"/>
+          <w:u w:val="single"/>
+          <w:lang w:val="en-GB"/>
+        </w:rPr>
+      </w:pPr>
+    </w:p>
+    <w:p>
+      <w:pPr>
+        <w:jc w:val="center"/>
+        <w:rPr>
+          <w:sz w:val="28"/>
+          <w:szCs w:val="28"/>
+          <w:u w:val="single"/>
+          <w:lang w:val="en-GB"/>
+        </w:rPr>
+      </w:pPr>
+    </w:p>
+    <w:p>
+      <w:pPr>
+        <w:jc w:val="center"/>
+        <w:rPr>
+          <w:sz w:val="28"/>
+          <w:szCs w:val="28"/>
+          <w:u w:val="single"/>
+          <w:lang w:val="en-GB"/>
+        </w:rPr>
+      </w:pPr>
+    </w:p>
+    <w:p>
+      <w:pPr>
+        <w:jc w:val="center"/>
+        <w:rPr>
+          <w:sz w:val="28"/>
+          <w:szCs w:val="28"/>
+          <w:u w:val="single"/>
+          <w:lang w:val="en-GB"/>
+        </w:rPr>
+      </w:pPr>
+    </w:p>
+    <w:p>
+      <w:pPr>
+        <w:jc w:val="center"/>
+        <w:rPr>
+          <w:sz w:val="28"/>
+          <w:szCs w:val="28"/>
+          <w:u w:val="single"/>
+          <w:lang w:val="en-GB"/>
+        </w:rPr>
+      </w:pPr>
+    </w:p>
+    <w:p>
+      <w:pPr>
+        <w:jc w:val="center"/>
+        <w:rPr>
+          <w:sz w:val="28"/>
+          <w:szCs w:val="28"/>
+          <w:u w:val="single"/>
+          <w:lang w:val="en-GB"/>
+        </w:rPr>
+      </w:pPr>
+    </w:p>
+    <w:p>
+      <w:pPr>
+        <w:jc w:val="center"/>
+        <w:rPr>
+          <w:sz w:val="28"/>
+          <w:szCs w:val="28"/>
+          <w:u w:val="single"/>
+          <w:lang w:val="en-GB"/>
+        </w:rPr>
+      </w:pPr>
+    </w:p>
+    <w:p>
+      <w:pPr>
+        <w:jc w:val="center"/>
+        <w:rPr>
+          <w:sz w:val="28"/>
+          <w:szCs w:val="28"/>
+          <w:u w:val="single"/>
+          <w:lang w:val="en-GB"/>
+        </w:rPr>
+      </w:pPr>
+    </w:p>
+    <w:p>
+      <w:pPr>
+        <w:jc w:val="center"/>
+        <w:rPr>
+          <w:sz w:val="28"/>
+          <w:szCs w:val="28"/>
+          <w:u w:val="single"/>
+          <w:lang w:val="en-GB"/>
+        </w:rPr>
+      </w:pPr>
+    </w:p>
+    <w:p>
+      <w:pPr>
+        <w:jc w:val="center"/>
+        <w:rPr>
+          <w:sz w:val="28"/>
+          <w:szCs w:val="28"/>
+          <w:u w:val="single"/>
+          <w:lang w:val="en-GB"/>
+        </w:rPr>
+      </w:pPr>
+    </w:p>
+    <w:p>
+      <w:pPr>
+        <w:jc w:val="center"/>
+        <w:rPr>
+          <w:sz w:val="28"/>
+          <w:szCs w:val="28"/>
+          <w:u w:val="single"/>
+          <w:lang w:val="en-GB"/>
+        </w:rPr>
+      </w:pPr>
+    </w:p>
+    <w:p>
+      <w:pPr>
+        <w:jc w:val="center"/>
+        <w:rPr>
+          <w:sz w:val="28"/>
+          <w:szCs w:val="28"/>
+          <w:u w:val="single"/>
+          <w:lang w:val="en-GB"/>
+        </w:rPr>
+      </w:pPr>
+    </w:p>
+    <w:p>
+      <w:pPr>
+        <w:jc w:val="center"/>
+        <w:rPr>
+          <w:sz w:val="28"/>
+          <w:szCs w:val="28"/>
+          <w:u w:val="single"/>
+          <w:lang w:val="en-GB"/>
+        </w:rPr>
+      </w:pPr>
+    </w:p>
+    <w:p>
+      <w:pPr>
+        <w:jc w:val="center"/>
+        <w:rPr>
+          <w:sz w:val="28"/>
+          <w:szCs w:val="28"/>
+          <w:u w:val="single"/>
+          <w:lang w:val="en-GB"/>
+        </w:rPr>
+      </w:pPr>
+    </w:p>
+    <w:p>
+      <w:pPr>
+        <w:jc w:val="center"/>
+        <w:rPr>
+          <w:sz w:val="28"/>
+          <w:szCs w:val="28"/>
+          <w:u w:val="single"/>
+          <w:lang w:val="en-GB"/>
+        </w:rPr>
+      </w:pPr>
+    </w:p>
+    <w:p>
+      <w:pPr>
+        <w:jc w:val="center"/>
+        <w:rPr>
+          <w:sz w:val="28"/>
+          <w:szCs w:val="28"/>
+          <w:u w:val="single"/>
+          <w:lang w:val="en-GB"/>
+        </w:rPr>
+      </w:pPr>
+    </w:p>
+    <w:p>
+      <w:pPr>
+        <w:jc w:val="center"/>
+        <w:rPr>
+          <w:sz w:val="28"/>
+          <w:szCs w:val="28"/>
+          <w:u w:val="single"/>
+          <w:lang w:val="en-GB"/>
+        </w:rPr>
+      </w:pPr>
+    </w:p>
+    <w:p>
+      <w:pPr>
+        <w:jc w:val="center"/>
+        <w:rPr>
+          <w:sz w:val="28"/>
+          <w:szCs w:val="28"/>
+          <w:u w:val="single"/>
+          <w:lang w:val="en-GB"/>
+        </w:rPr>
+      </w:pPr>
+    </w:p>
+    <w:p>
+      <w:pPr>
+        <w:jc w:val="center"/>
+        <w:rPr>
+          <w:sz w:val="28"/>
+          <w:szCs w:val="28"/>
+          <w:u w:val="single"/>
+          <w:lang w:val="en-GB"/>
+        </w:rPr>
+      </w:pPr>
+    </w:p>
+    <w:p>
+      <w:pPr>
+        <w:jc w:val="center"/>
+        <w:rPr>
+          <w:sz w:val="28"/>
+          <w:szCs w:val="28"/>
+          <w:u w:val="single"/>
+          <w:lang w:val="en-GB"/>
+        </w:rPr>
+      </w:pPr>
+    </w:p>
+    <w:p>
+      <w:pPr>
+        <w:jc w:val="center"/>
+        <w:rPr>
+          <w:sz w:val="28"/>
+          <w:szCs w:val="28"/>
+          <w:u w:val="single"/>
+          <w:lang w:val="en-GB"/>
+        </w:rPr>
+      </w:pPr>
+    </w:p>
+    <w:p>
+      <w:pPr>
+        <w:jc w:val="center"/>
+        <w:rPr>
+          <w:sz w:val="28"/>
+          <w:szCs w:val="28"/>
+          <w:u w:val="single"/>
+          <w:lang w:val="en-GB"/>
+        </w:rPr>
+      </w:pPr>
+    </w:p>
+    <w:p>
+      <w:pPr>
+        <w:jc w:val="center"/>
+        <w:rPr>
+          <w:sz w:val="28"/>
+          <w:szCs w:val="28"/>
+          <w:u w:val="single"/>
+          <w:lang w:val="en-GB"/>
+        </w:rPr>
+      </w:pPr>
+    </w:p>
+    <w:p>
+      <w:pPr>
+        <w:jc w:val="center"/>
+        <w:rPr>
+          <w:b/>
+          <w:bCs/>
+          <w:sz w:val="28"/>
+          <w:szCs w:val="28"/>
+          <w:u w:val="single"/>
+          <w:lang w:val="en-GB"/>
+        </w:rPr>
+      </w:pPr>
       <w:r>
         <w:rPr>
           <w:b/>
@@ -177,7 +504,25 @@
           <w:szCs w:val="28"/>
           <w:lang w:val="en-GB"/>
         </w:rPr>
-        <w:t>Login/Register/Jwt Setup – Kealan</w:t>
+        <w:t>Login/Register/</w:t>
+      </w:r>
+      <w:proofErr w:type="spellStart"/>
+      <w:r>
+        <w:rPr>
+          <w:sz w:val="28"/>
+          <w:szCs w:val="28"/>
+          <w:lang w:val="en-GB"/>
+        </w:rPr>
+        <w:t>Jwt</w:t>
+      </w:r>
+      <w:proofErr w:type="spellEnd"/>
+      <w:r>
+        <w:rPr>
+          <w:sz w:val="28"/>
+          <w:szCs w:val="28"/>
+          <w:lang w:val="en-GB"/>
+        </w:rPr>
+        <w:t xml:space="preserve"> Setup – Kealan</w:t>
       </w:r>
     </w:p>
     <w:p>
@@ -256,13 +601,23 @@
           <w:lang w:val="en-GB"/>
         </w:rPr>
       </w:pPr>
-      <w:r>
-        <w:rPr>
-          <w:sz w:val="28"/>
-          <w:szCs w:val="28"/>
-          <w:lang w:val="en-GB"/>
-        </w:rPr>
-        <w:t>NavBar/Front end – Dean</w:t>
+      <w:proofErr w:type="spellStart"/>
+      <w:r>
+        <w:rPr>
+          <w:sz w:val="28"/>
+          <w:szCs w:val="28"/>
+          <w:lang w:val="en-GB"/>
+        </w:rPr>
+        <w:t>NavBar</w:t>
+      </w:r>
+      <w:proofErr w:type="spellEnd"/>
+      <w:r>
+        <w:rPr>
+          <w:sz w:val="28"/>
+          <w:szCs w:val="28"/>
+          <w:lang w:val="en-GB"/>
+        </w:rPr>
+        <w:t>/Front end – Dean</w:t>
       </w:r>
     </w:p>
     <w:p>
@@ -314,45 +669,26 @@
     </w:p>
     <w:p>
       <w:pPr>
-        <w:rPr>
-          <w:sz w:val="28"/>
-          <w:szCs w:val="28"/>
-          <w:u w:val="single"/>
-          <w:lang w:val="en-GB"/>
-        </w:rPr>
-      </w:pPr>
-    </w:p>
-    <w:p>
-      <w:pPr>
-        <w:rPr>
-          <w:sz w:val="28"/>
-          <w:szCs w:val="28"/>
-          <w:u w:val="single"/>
-          <w:lang w:val="en-GB"/>
-        </w:rPr>
-      </w:pPr>
-    </w:p>
-    <w:p>
-      <w:pPr>
-        <w:jc w:val="center"/>
-        <w:rPr>
-          <w:b/>
-          <w:bCs/>
-          <w:sz w:val="28"/>
-          <w:szCs w:val="28"/>
-          <w:u w:val="single"/>
-          <w:lang w:val="en-GB"/>
-        </w:rPr>
-      </w:pPr>
-      <w:r>
-        <w:rPr>
-          <w:b/>
-          <w:bCs/>
-          <w:sz w:val="28"/>
-          <w:szCs w:val="28"/>
-          <w:u w:val="single"/>
-          <w:lang w:val="en-GB"/>
-        </w:rPr>
+        <w:jc w:val="center"/>
+        <w:rPr>
+          <w:b/>
+          <w:bCs/>
+          <w:sz w:val="28"/>
+          <w:szCs w:val="28"/>
+          <w:u w:val="single"/>
+          <w:lang w:val="en-GB"/>
+        </w:rPr>
+      </w:pPr>
+      <w:r>
+        <w:rPr>
+          <w:b/>
+          <w:bCs/>
+          <w:sz w:val="28"/>
+          <w:szCs w:val="28"/>
+          <w:u w:val="single"/>
+          <w:lang w:val="en-GB"/>
+        </w:rPr>
+        <w:lastRenderedPageBreak/>
         <w:t>Introduction</w:t>
       </w:r>
     </w:p>
@@ -426,7 +762,25 @@
           <w:szCs w:val="28"/>
           <w:lang w:val="en-GB"/>
         </w:rPr>
-        <w:t xml:space="preserve"> This product is aimed more so at car dealerships, who may have more than one of the same vehicle for sale. </w:t>
+        <w:t xml:space="preserve"> This product is aimed more so at car dealerships, who may have more than one of the same </w:t>
+      </w:r>
+      <w:proofErr w:type="gramStart"/>
+      <w:r>
+        <w:rPr>
+          <w:sz w:val="28"/>
+          <w:szCs w:val="28"/>
+          <w:lang w:val="en-GB"/>
+        </w:rPr>
+        <w:t>vehicle</w:t>
+      </w:r>
+      <w:proofErr w:type="gramEnd"/>
+      <w:r>
+        <w:rPr>
+          <w:sz w:val="28"/>
+          <w:szCs w:val="28"/>
+          <w:lang w:val="en-GB"/>
+        </w:rPr>
+        <w:t xml:space="preserve"> for sale. </w:t>
       </w:r>
     </w:p>
     <w:p>
@@ -469,7 +823,25 @@
           <w:szCs w:val="28"/>
           <w:lang w:val="en-GB"/>
         </w:rPr>
-        <w:t>We decided to go with a mern-stack style, react application for a few reasons. We have had some experience with this technology before in our data representation module, but also, the prevalence of React in modern web development is huge. We thought it would be a great idea to do something that would stand to us in the future when applying for jobs in industry. Many companies are shifting towards react because of its ease of use so it was an easy choice for us as to which technology we wanted to use</w:t>
+        <w:t xml:space="preserve">We decided to go with a </w:t>
+      </w:r>
+      <w:proofErr w:type="spellStart"/>
+      <w:r>
+        <w:rPr>
+          <w:sz w:val="28"/>
+          <w:szCs w:val="28"/>
+          <w:lang w:val="en-GB"/>
+        </w:rPr>
+        <w:t>mern</w:t>
+      </w:r>
+      <w:proofErr w:type="spellEnd"/>
+      <w:r>
+        <w:rPr>
+          <w:sz w:val="28"/>
+          <w:szCs w:val="28"/>
+          <w:lang w:val="en-GB"/>
+        </w:rPr>
+        <w:t>-stack style, react application for a few reasons. We have had some experience with this technology before in our data representation module, but also, the prevalence of React in modern web development is huge. We thought it would be a great idea to do something that would stand to us in the future when applying for jobs in industry. Many companies are shifting towards react because of its ease of use so it was an easy choice for us as to which technology we wanted to use</w:t>
       </w:r>
       <w:r>
         <w:rPr>
@@ -496,7 +868,25 @@
           <w:szCs w:val="28"/>
           <w:lang w:val="en-GB"/>
         </w:rPr>
-        <w:t>We used a wide array of technologies for this application. We used ‘Node Js’ for the server, a ‘Mongo DB’ database to store both user and product information, ‘Nodemon’ for the server updates, ‘JWT’ for the token authentication and finally ‘React’ for the application build.</w:t>
+        <w:t>We used a wide array of technologies for this application. We used ‘Node Js’ for the server, a ‘Mongo DB’ database to store both user and product information, ‘</w:t>
+      </w:r>
+      <w:proofErr w:type="spellStart"/>
+      <w:r>
+        <w:rPr>
+          <w:sz w:val="28"/>
+          <w:szCs w:val="28"/>
+          <w:lang w:val="en-GB"/>
+        </w:rPr>
+        <w:t>Nodemon</w:t>
+      </w:r>
+      <w:proofErr w:type="spellEnd"/>
+      <w:r>
+        <w:rPr>
+          <w:sz w:val="28"/>
+          <w:szCs w:val="28"/>
+          <w:lang w:val="en-GB"/>
+        </w:rPr>
+        <w:t>’ for the server updates, ‘JWT’ for the token authentication and finally ‘React’ for the application build.</w:t>
       </w:r>
     </w:p>
     <w:p>
@@ -740,17 +1130,26 @@
           <w:szCs w:val="28"/>
           <w:lang w:val="en-GB"/>
         </w:rPr>
-        <w:t>The default Node.js package manager, npm, is an incredible marketplace for open source JavaScript tool.</w:t>
-      </w:r>
-    </w:p>
-    <w:p>
-      <w:pPr>
-        <w:rPr>
-          <w:sz w:val="28"/>
-          <w:szCs w:val="28"/>
-          <w:lang w:val="en-GB"/>
-        </w:rPr>
-      </w:pPr>
+        <w:t xml:space="preserve">The default Node.js package manager, </w:t>
+      </w:r>
+      <w:proofErr w:type="spellStart"/>
+      <w:r>
+        <w:rPr>
+          <w:sz w:val="28"/>
+          <w:szCs w:val="28"/>
+          <w:lang w:val="en-GB"/>
+        </w:rPr>
+        <w:t>npm</w:t>
+      </w:r>
+      <w:proofErr w:type="spellEnd"/>
+      <w:r>
+        <w:rPr>
+          <w:sz w:val="28"/>
+          <w:szCs w:val="28"/>
+          <w:lang w:val="en-GB"/>
+        </w:rPr>
+        <w:t>, is an incredible marketplace for open source JavaScript tool.</w:t>
+      </w:r>
     </w:p>
     <w:p>
       <w:pPr>
@@ -954,90 +1353,86 @@
           <w:lang w:val="en-GB"/>
         </w:rPr>
       </w:pPr>
-    </w:p>
-    <w:p>
-      <w:pPr>
-        <w:rPr>
-          <w:sz w:val="28"/>
-          <w:szCs w:val="28"/>
-          <w:lang w:val="en-GB"/>
-        </w:rPr>
-      </w:pPr>
-      <w:r>
-        <w:rPr>
-          <w:b/>
-          <w:bCs/>
-          <w:sz w:val="28"/>
-          <w:szCs w:val="28"/>
+      <w:r>
+        <w:rPr>
+          <w:b/>
+          <w:bCs/>
+          <w:sz w:val="28"/>
+          <w:szCs w:val="28"/>
+          <w:lang w:val="en-GB"/>
+        </w:rPr>
+        <w:t>Json</w:t>
+      </w:r>
+      <w:r>
+        <w:rPr>
+          <w:sz w:val="28"/>
+          <w:szCs w:val="28"/>
+          <w:lang w:val="en-GB"/>
+        </w:rPr>
+        <w:t xml:space="preserve"> web token will be used as the token authenticator as its self-contained and contains all the information it needs for authentication. </w:t>
+      </w:r>
+    </w:p>
+    <w:p>
+      <w:pPr>
+        <w:jc w:val="center"/>
+        <w:rPr>
+          <w:b/>
+          <w:bCs/>
+          <w:sz w:val="28"/>
+          <w:szCs w:val="28"/>
+          <w:u w:val="single"/>
+          <w:lang w:val="en-GB"/>
+        </w:rPr>
+      </w:pPr>
+    </w:p>
+    <w:p>
+      <w:pPr>
+        <w:jc w:val="center"/>
+        <w:rPr>
+          <w:b/>
+          <w:bCs/>
+          <w:sz w:val="28"/>
+          <w:szCs w:val="28"/>
+          <w:u w:val="single"/>
+          <w:lang w:val="en-GB"/>
+        </w:rPr>
+      </w:pPr>
+    </w:p>
+    <w:p>
+      <w:pPr>
+        <w:jc w:val="center"/>
+        <w:rPr>
+          <w:b/>
+          <w:bCs/>
+          <w:sz w:val="28"/>
+          <w:szCs w:val="28"/>
+          <w:u w:val="single"/>
+          <w:lang w:val="en-GB"/>
+        </w:rPr>
+      </w:pPr>
+    </w:p>
+    <w:p>
+      <w:pPr>
+        <w:jc w:val="center"/>
+        <w:rPr>
+          <w:b/>
+          <w:bCs/>
+          <w:sz w:val="28"/>
+          <w:szCs w:val="28"/>
+          <w:u w:val="single"/>
+          <w:lang w:val="en-GB"/>
+        </w:rPr>
+      </w:pPr>
+      <w:r>
+        <w:rPr>
+          <w:b/>
+          <w:bCs/>
+          <w:sz w:val="28"/>
+          <w:szCs w:val="28"/>
+          <w:u w:val="single"/>
           <w:lang w:val="en-GB"/>
         </w:rPr>
         <w:lastRenderedPageBreak/>
-        <w:t>Json</w:t>
-      </w:r>
-      <w:r>
-        <w:rPr>
-          <w:sz w:val="28"/>
-          <w:szCs w:val="28"/>
-          <w:lang w:val="en-GB"/>
-        </w:rPr>
-        <w:t xml:space="preserve"> web token will be used as the token authenticator as its self-contained and contains all the information it needs for authentication. </w:t>
-      </w:r>
-    </w:p>
-    <w:p>
-      <w:pPr>
-        <w:rPr>
-          <w:sz w:val="26"/>
-          <w:szCs w:val="26"/>
-          <w:lang w:val="en-GB"/>
-        </w:rPr>
-      </w:pPr>
-    </w:p>
-    <w:p>
-      <w:pPr>
-        <w:rPr>
-          <w:b/>
-          <w:bCs/>
-          <w:sz w:val="26"/>
-          <w:szCs w:val="26"/>
-          <w:u w:val="single"/>
-          <w:lang w:val="en-GB"/>
-        </w:rPr>
-      </w:pPr>
-    </w:p>
-    <w:p>
-      <w:pPr>
-        <w:jc w:val="center"/>
-        <w:rPr>
-          <w:b/>
-          <w:bCs/>
-          <w:sz w:val="26"/>
-          <w:szCs w:val="26"/>
-          <w:u w:val="single"/>
-          <w:lang w:val="en-GB"/>
-        </w:rPr>
-      </w:pPr>
-    </w:p>
-    <w:p>
-      <w:pPr>
-        <w:jc w:val="center"/>
-        <w:rPr>
-          <w:b/>
-          <w:bCs/>
-          <w:sz w:val="28"/>
-          <w:szCs w:val="28"/>
-          <w:u w:val="single"/>
-          <w:lang w:val="en-GB"/>
-        </w:rPr>
-      </w:pPr>
-      <w:r>
-        <w:rPr>
-          <w:b/>
-          <w:bCs/>
-          <w:sz w:val="28"/>
-          <w:szCs w:val="28"/>
-          <w:u w:val="single"/>
-          <w:lang w:val="en-GB"/>
-        </w:rPr>
         <w:t>Database</w:t>
       </w:r>
     </w:p>
@@ -1128,147 +1523,193 @@
           <w:szCs w:val="28"/>
           <w:lang w:val="en-GB"/>
         </w:rPr>
-        <w:t>There are two collections in our mongo database, one for the users of the website, which includes their name, email address and password for logging into the website, and another collection to store each of the products which includes, name of the product, the price, a short description, quantity in stock and an image url to be displayed for the product.</w:t>
-      </w:r>
-    </w:p>
-    <w:p>
-      <w:pPr>
-        <w:rPr>
-          <w:sz w:val="28"/>
-          <w:szCs w:val="28"/>
-          <w:lang w:val="en-GB"/>
-        </w:rPr>
-      </w:pPr>
-    </w:p>
-    <w:p>
-      <w:pPr>
-        <w:rPr>
-          <w:sz w:val="28"/>
-          <w:szCs w:val="28"/>
-          <w:lang w:val="en-GB"/>
-        </w:rPr>
-      </w:pPr>
-    </w:p>
-    <w:p>
-      <w:pPr>
-        <w:rPr>
-          <w:sz w:val="28"/>
-          <w:szCs w:val="28"/>
-          <w:lang w:val="en-GB"/>
-        </w:rPr>
-      </w:pPr>
-    </w:p>
-    <w:p>
-      <w:pPr>
-        <w:rPr>
-          <w:sz w:val="28"/>
-          <w:szCs w:val="28"/>
-          <w:lang w:val="en-GB"/>
-        </w:rPr>
-      </w:pPr>
-    </w:p>
-    <w:p>
-      <w:pPr>
-        <w:rPr>
-          <w:sz w:val="28"/>
-          <w:szCs w:val="28"/>
-          <w:lang w:val="en-GB"/>
-        </w:rPr>
-      </w:pPr>
-    </w:p>
-    <w:p>
-      <w:pPr>
-        <w:rPr>
-          <w:sz w:val="28"/>
-          <w:szCs w:val="28"/>
-          <w:lang w:val="en-GB"/>
-        </w:rPr>
-      </w:pPr>
-    </w:p>
-    <w:p>
-      <w:pPr>
-        <w:rPr>
-          <w:sz w:val="28"/>
-          <w:szCs w:val="28"/>
-          <w:lang w:val="en-GB"/>
-        </w:rPr>
-      </w:pPr>
-    </w:p>
-    <w:p>
-      <w:pPr>
-        <w:rPr>
-          <w:sz w:val="28"/>
-          <w:szCs w:val="28"/>
-          <w:lang w:val="en-GB"/>
-        </w:rPr>
-      </w:pPr>
-    </w:p>
-    <w:p>
-      <w:pPr>
-        <w:rPr>
-          <w:sz w:val="28"/>
-          <w:szCs w:val="28"/>
-          <w:lang w:val="en-GB"/>
-        </w:rPr>
-      </w:pPr>
-    </w:p>
-    <w:p>
-      <w:pPr>
-        <w:rPr>
-          <w:sz w:val="28"/>
-          <w:szCs w:val="28"/>
-          <w:lang w:val="en-GB"/>
-        </w:rPr>
-      </w:pPr>
-    </w:p>
-    <w:p>
-      <w:pPr>
-        <w:rPr>
-          <w:sz w:val="28"/>
-          <w:szCs w:val="28"/>
-          <w:lang w:val="en-GB"/>
-        </w:rPr>
-      </w:pPr>
-    </w:p>
-    <w:p>
-      <w:pPr>
-        <w:rPr>
-          <w:sz w:val="28"/>
-          <w:szCs w:val="28"/>
-          <w:lang w:val="en-GB"/>
-        </w:rPr>
-      </w:pPr>
-    </w:p>
-    <w:p>
-      <w:pPr>
-        <w:rPr>
-          <w:sz w:val="28"/>
-          <w:szCs w:val="28"/>
-          <w:lang w:val="en-GB"/>
-        </w:rPr>
-      </w:pPr>
-    </w:p>
-    <w:p>
-      <w:pPr>
-        <w:jc w:val="center"/>
-        <w:rPr>
-          <w:b/>
-          <w:bCs/>
-          <w:sz w:val="28"/>
-          <w:szCs w:val="28"/>
-          <w:u w:val="single"/>
-          <w:lang w:val="en-GB"/>
-        </w:rPr>
-      </w:pPr>
-      <w:r>
-        <w:rPr>
-          <w:b/>
-          <w:bCs/>
-          <w:sz w:val="28"/>
-          <w:szCs w:val="28"/>
-          <w:u w:val="single"/>
-          <w:lang w:val="en-GB"/>
-        </w:rPr>
+        <w:t xml:space="preserve">There are two collections in our mongo database, one for the users of the website, which includes their name, email address and password for logging into the website, and another collection to store each of the products which includes, name of the product, the price, a short description, quantity in stock and an image </w:t>
+      </w:r>
+      <w:proofErr w:type="spellStart"/>
+      <w:r>
+        <w:rPr>
+          <w:sz w:val="28"/>
+          <w:szCs w:val="28"/>
+          <w:lang w:val="en-GB"/>
+        </w:rPr>
+        <w:t>url</w:t>
+      </w:r>
+      <w:proofErr w:type="spellEnd"/>
+      <w:r>
+        <w:rPr>
+          <w:sz w:val="28"/>
+          <w:szCs w:val="28"/>
+          <w:lang w:val="en-GB"/>
+        </w:rPr>
+        <w:t xml:space="preserve"> to be displayed for the product.</w:t>
+      </w:r>
+    </w:p>
+    <w:p>
+      <w:pPr>
+        <w:rPr>
+          <w:sz w:val="28"/>
+          <w:szCs w:val="28"/>
+          <w:lang w:val="en-GB"/>
+        </w:rPr>
+      </w:pPr>
+    </w:p>
+    <w:p>
+      <w:pPr>
+        <w:rPr>
+          <w:sz w:val="28"/>
+          <w:szCs w:val="28"/>
+          <w:lang w:val="en-GB"/>
+        </w:rPr>
+      </w:pPr>
+    </w:p>
+    <w:p>
+      <w:pPr>
+        <w:rPr>
+          <w:sz w:val="28"/>
+          <w:szCs w:val="28"/>
+          <w:lang w:val="en-GB"/>
+        </w:rPr>
+      </w:pPr>
+    </w:p>
+    <w:p>
+      <w:pPr>
+        <w:rPr>
+          <w:sz w:val="28"/>
+          <w:szCs w:val="28"/>
+          <w:lang w:val="en-GB"/>
+        </w:rPr>
+      </w:pPr>
+    </w:p>
+    <w:p>
+      <w:pPr>
+        <w:rPr>
+          <w:sz w:val="28"/>
+          <w:szCs w:val="28"/>
+          <w:lang w:val="en-GB"/>
+        </w:rPr>
+      </w:pPr>
+    </w:p>
+    <w:p>
+      <w:pPr>
+        <w:rPr>
+          <w:sz w:val="28"/>
+          <w:szCs w:val="28"/>
+          <w:lang w:val="en-GB"/>
+        </w:rPr>
+      </w:pPr>
+    </w:p>
+    <w:p>
+      <w:pPr>
+        <w:rPr>
+          <w:sz w:val="28"/>
+          <w:szCs w:val="28"/>
+          <w:lang w:val="en-GB"/>
+        </w:rPr>
+      </w:pPr>
+    </w:p>
+    <w:p>
+      <w:pPr>
+        <w:rPr>
+          <w:sz w:val="28"/>
+          <w:szCs w:val="28"/>
+          <w:lang w:val="en-GB"/>
+        </w:rPr>
+      </w:pPr>
+    </w:p>
+    <w:p>
+      <w:pPr>
+        <w:rPr>
+          <w:sz w:val="28"/>
+          <w:szCs w:val="28"/>
+          <w:lang w:val="en-GB"/>
+        </w:rPr>
+      </w:pPr>
+    </w:p>
+    <w:p>
+      <w:pPr>
+        <w:rPr>
+          <w:sz w:val="28"/>
+          <w:szCs w:val="28"/>
+          <w:lang w:val="en-GB"/>
+        </w:rPr>
+      </w:pPr>
+    </w:p>
+    <w:p>
+      <w:pPr>
+        <w:rPr>
+          <w:sz w:val="28"/>
+          <w:szCs w:val="28"/>
+          <w:lang w:val="en-GB"/>
+        </w:rPr>
+      </w:pPr>
+    </w:p>
+    <w:p>
+      <w:pPr>
+        <w:rPr>
+          <w:sz w:val="28"/>
+          <w:szCs w:val="28"/>
+          <w:lang w:val="en-GB"/>
+        </w:rPr>
+      </w:pPr>
+    </w:p>
+    <w:p>
+      <w:pPr>
+        <w:rPr>
+          <w:sz w:val="28"/>
+          <w:szCs w:val="28"/>
+          <w:lang w:val="en-GB"/>
+        </w:rPr>
+      </w:pPr>
+    </w:p>
+    <w:p>
+      <w:pPr>
+        <w:rPr>
+          <w:sz w:val="28"/>
+          <w:szCs w:val="28"/>
+          <w:lang w:val="en-GB"/>
+        </w:rPr>
+      </w:pPr>
+    </w:p>
+    <w:p>
+      <w:pPr>
+        <w:rPr>
+          <w:sz w:val="28"/>
+          <w:szCs w:val="28"/>
+          <w:lang w:val="en-GB"/>
+        </w:rPr>
+      </w:pPr>
+    </w:p>
+    <w:p>
+      <w:pPr>
+        <w:rPr>
+          <w:sz w:val="28"/>
+          <w:szCs w:val="28"/>
+          <w:lang w:val="en-GB"/>
+        </w:rPr>
+      </w:pPr>
+    </w:p>
+    <w:p>
+      <w:pPr>
+        <w:jc w:val="center"/>
+        <w:rPr>
+          <w:b/>
+          <w:bCs/>
+          <w:sz w:val="28"/>
+          <w:szCs w:val="28"/>
+          <w:u w:val="single"/>
+          <w:lang w:val="en-GB"/>
+        </w:rPr>
+      </w:pPr>
+      <w:r>
+        <w:rPr>
+          <w:b/>
+          <w:bCs/>
+          <w:sz w:val="28"/>
+          <w:szCs w:val="28"/>
+          <w:u w:val="single"/>
+          <w:lang w:val="en-GB"/>
+        </w:rPr>
+        <w:lastRenderedPageBreak/>
         <w:t>Architecture of the application</w:t>
       </w:r>
     </w:p>
@@ -1377,78 +1818,6 @@
           <w:lang w:val="en-GB"/>
         </w:rPr>
       </w:pPr>
-    </w:p>
-    <w:p>
-      <w:pPr>
-        <w:rPr>
-          <w:sz w:val="28"/>
-          <w:szCs w:val="28"/>
-          <w:lang w:val="en-GB"/>
-        </w:rPr>
-      </w:pPr>
-    </w:p>
-    <w:p>
-      <w:pPr>
-        <w:rPr>
-          <w:sz w:val="28"/>
-          <w:szCs w:val="28"/>
-          <w:lang w:val="en-GB"/>
-        </w:rPr>
-      </w:pPr>
-    </w:p>
-    <w:p>
-      <w:pPr>
-        <w:rPr>
-          <w:sz w:val="28"/>
-          <w:szCs w:val="28"/>
-          <w:lang w:val="en-GB"/>
-        </w:rPr>
-      </w:pPr>
-    </w:p>
-    <w:p>
-      <w:pPr>
-        <w:rPr>
-          <w:sz w:val="28"/>
-          <w:szCs w:val="28"/>
-          <w:lang w:val="en-GB"/>
-        </w:rPr>
-      </w:pPr>
-    </w:p>
-    <w:p>
-      <w:pPr>
-        <w:rPr>
-          <w:sz w:val="28"/>
-          <w:szCs w:val="28"/>
-          <w:lang w:val="en-GB"/>
-        </w:rPr>
-      </w:pPr>
-    </w:p>
-    <w:p>
-      <w:pPr>
-        <w:rPr>
-          <w:sz w:val="28"/>
-          <w:szCs w:val="28"/>
-          <w:lang w:val="en-GB"/>
-        </w:rPr>
-      </w:pPr>
-    </w:p>
-    <w:p>
-      <w:pPr>
-        <w:rPr>
-          <w:sz w:val="28"/>
-          <w:szCs w:val="28"/>
-          <w:lang w:val="en-GB"/>
-        </w:rPr>
-      </w:pPr>
-    </w:p>
-    <w:p>
-      <w:pPr>
-        <w:rPr>
-          <w:sz w:val="28"/>
-          <w:szCs w:val="28"/>
-          <w:lang w:val="en-GB"/>
-        </w:rPr>
-      </w:pPr>
       <w:r>
         <w:rPr>
           <w:sz w:val="28"/>
@@ -1500,11 +1869,10 @@
           <w:szCs w:val="28"/>
           <w:lang w:val="en-GB"/>
         </w:rPr>
-        <w:lastRenderedPageBreak/>
         <w:drawing>
-          <wp:inline distT="0" distB="0" distL="0" distR="0" wp14:anchorId="311EF607" wp14:editId="076E3095">
-            <wp:extent cx="3690840" cy="4274288"/>
-            <wp:effectExtent l="0" t="0" r="5080" b="0"/>
+          <wp:inline distT="0" distB="0" distL="0" distR="0" wp14:anchorId="311EF607" wp14:editId="338C8A0D">
+            <wp:extent cx="2420020" cy="2802577"/>
+            <wp:effectExtent l="0" t="0" r="0" b="0"/>
             <wp:docPr id="2" name="Picture 2"/>
             <wp:cNvGraphicFramePr>
               <a:graphicFrameLocks xmlns:a="http://schemas.openxmlformats.org/drawingml/2006/main" noChangeAspect="1"/>
@@ -1534,7 +1902,7 @@
                   <pic:spPr bwMode="auto">
                     <a:xfrm>
                       <a:off x="0" y="0"/>
-                      <a:ext cx="3711962" cy="4298749"/>
+                      <a:ext cx="2431533" cy="2815910"/>
                     </a:xfrm>
                     <a:prstGeom prst="rect">
                       <a:avLst/>
@@ -1592,6 +1960,7 @@
           <w:szCs w:val="28"/>
           <w:lang w:val="en-GB"/>
         </w:rPr>
+        <w:lastRenderedPageBreak/>
         <w:drawing>
           <wp:inline distT="0" distB="0" distL="0" distR="0" wp14:anchorId="24820BBF" wp14:editId="259AED72">
             <wp:extent cx="6070661" cy="606056"/>
@@ -1645,57 +2014,39 @@
     <w:p>
       <w:pPr>
         <w:rPr>
-          <w:sz w:val="28"/>
-          <w:szCs w:val="28"/>
-          <w:lang w:val="en-GB"/>
-        </w:rPr>
-      </w:pPr>
-    </w:p>
-    <w:p>
-      <w:pPr>
-        <w:rPr>
-          <w:sz w:val="28"/>
-          <w:szCs w:val="28"/>
-          <w:lang w:val="en-GB"/>
-        </w:rPr>
-      </w:pPr>
-    </w:p>
-    <w:p>
-      <w:pPr>
-        <w:rPr>
-          <w:sz w:val="28"/>
-          <w:szCs w:val="28"/>
-          <w:lang w:val="en-GB"/>
-        </w:rPr>
-      </w:pPr>
-    </w:p>
-    <w:p>
-      <w:pPr>
-        <w:rPr>
-          <w:sz w:val="28"/>
-          <w:szCs w:val="28"/>
-          <w:lang w:val="en-GB"/>
-        </w:rPr>
-      </w:pPr>
-    </w:p>
-    <w:p>
-      <w:pPr>
-        <w:rPr>
-          <w:b/>
-          <w:bCs/>
-          <w:sz w:val="28"/>
-          <w:szCs w:val="28"/>
-          <w:u w:val="single"/>
-          <w:lang w:val="en-GB"/>
-        </w:rPr>
-      </w:pPr>
-      <w:r>
-        <w:rPr>
-          <w:sz w:val="28"/>
-          <w:szCs w:val="28"/>
-          <w:lang w:val="en-GB"/>
-        </w:rPr>
-        <w:t xml:space="preserve">The ‘For Sale’ page is a collection of card like advertisements </w:t>
+          <w:b/>
+          <w:bCs/>
+          <w:sz w:val="28"/>
+          <w:szCs w:val="28"/>
+          <w:u w:val="single"/>
+          <w:lang w:val="en-GB"/>
+        </w:rPr>
+      </w:pPr>
+      <w:r>
+        <w:rPr>
+          <w:sz w:val="28"/>
+          <w:szCs w:val="28"/>
+          <w:lang w:val="en-GB"/>
+        </w:rPr>
+        <w:t xml:space="preserve">The ‘For Sale’ page is a collection of </w:t>
+      </w:r>
+      <w:proofErr w:type="gramStart"/>
+      <w:r>
+        <w:rPr>
+          <w:sz w:val="28"/>
+          <w:szCs w:val="28"/>
+          <w:lang w:val="en-GB"/>
+        </w:rPr>
+        <w:t>card</w:t>
+      </w:r>
+      <w:proofErr w:type="gramEnd"/>
+      <w:r>
+        <w:rPr>
+          <w:sz w:val="28"/>
+          <w:szCs w:val="28"/>
+          <w:lang w:val="en-GB"/>
+        </w:rPr>
+        <w:t xml:space="preserve"> like advertisements </w:t>
       </w:r>
       <w:r>
         <w:rPr>
@@ -1719,7 +2070,6 @@
           <w:szCs w:val="28"/>
           <w:lang w:val="en-GB"/>
         </w:rPr>
-        <w:lastRenderedPageBreak/>
         <w:t>year, a short description, and an image. It also has an ‘Add to Cart’ button.</w:t>
       </w:r>
       <w:r>
@@ -1829,9 +2179,9 @@
           <w:lang w:val="en-GB"/>
         </w:rPr>
         <w:drawing>
-          <wp:inline distT="0" distB="0" distL="0" distR="0" wp14:anchorId="26F788B9" wp14:editId="39C06407">
-            <wp:extent cx="3047880" cy="4367284"/>
-            <wp:effectExtent l="0" t="0" r="635" b="0"/>
+          <wp:inline distT="0" distB="0" distL="0" distR="0" wp14:anchorId="26F788B9" wp14:editId="63F0D971">
+            <wp:extent cx="2457450" cy="2766951"/>
+            <wp:effectExtent l="0" t="0" r="0" b="0"/>
             <wp:docPr id="5" name="Picture 5"/>
             <wp:cNvGraphicFramePr>
               <a:graphicFrameLocks xmlns:a="http://schemas.openxmlformats.org/drawingml/2006/main" noChangeAspect="1"/>
@@ -1861,7 +2211,7 @@
                   <pic:spPr bwMode="auto">
                     <a:xfrm>
                       <a:off x="0" y="0"/>
-                      <a:ext cx="3074848" cy="4405926"/>
+                      <a:ext cx="2521777" cy="2839380"/>
                     </a:xfrm>
                     <a:prstGeom prst="rect">
                       <a:avLst/>
@@ -1897,6 +2247,14 @@
           <w:lang w:val="en-GB"/>
         </w:rPr>
       </w:pPr>
+      <w:r>
+        <w:rPr>
+          <w:sz w:val="28"/>
+          <w:szCs w:val="28"/>
+          <w:lang w:val="en-GB"/>
+        </w:rPr>
+        <w:t>The ‘Cart’ is another card like structure which shows all items currently added to the cart. Each item can be selectively deleted by using the ‘X’ button at the top corner of the card. The ‘Clear Cart’ button will remove all items currently in the cart. The checkout button currently has no functionality.</w:t>
+      </w:r>
     </w:p>
     <w:p>
       <w:pPr>
@@ -1912,70 +2270,22 @@
       <w:pPr>
         <w:pStyle w:val="ListParagraph"/>
         <w:rPr>
-          <w:sz w:val="28"/>
-          <w:szCs w:val="28"/>
-          <w:lang w:val="en-GB"/>
-        </w:rPr>
-      </w:pPr>
-    </w:p>
-    <w:p>
-      <w:pPr>
-        <w:pStyle w:val="ListParagraph"/>
-        <w:rPr>
-          <w:sz w:val="28"/>
-          <w:szCs w:val="28"/>
-          <w:lang w:val="en-GB"/>
-        </w:rPr>
-      </w:pPr>
-    </w:p>
-    <w:p>
-      <w:pPr>
-        <w:pStyle w:val="ListParagraph"/>
-        <w:rPr>
-          <w:sz w:val="28"/>
-          <w:szCs w:val="28"/>
-          <w:lang w:val="en-GB"/>
-        </w:rPr>
-      </w:pPr>
-      <w:r>
-        <w:rPr>
+          <w:b/>
+          <w:bCs/>
+          <w:sz w:val="28"/>
+          <w:szCs w:val="28"/>
+          <w:u w:val="single"/>
+          <w:lang w:val="en-GB"/>
+        </w:rPr>
+      </w:pPr>
+      <w:r>
+        <w:rPr>
+          <w:noProof/>
           <w:sz w:val="28"/>
           <w:szCs w:val="28"/>
           <w:lang w:val="en-GB"/>
         </w:rPr>
         <w:lastRenderedPageBreak/>
-        <w:t>The ‘Cart’ is another card like structure which shows all items currently added to the cart. Each item can be selectively deleted by using the ‘X’ button at the top corner of the card. The ‘Clear Cart’ button will remove all items currently in the cart. The checkout button currently has no functionality.</w:t>
-      </w:r>
-    </w:p>
-    <w:p>
-      <w:pPr>
-        <w:pStyle w:val="ListParagraph"/>
-        <w:rPr>
-          <w:sz w:val="28"/>
-          <w:szCs w:val="28"/>
-          <w:lang w:val="en-GB"/>
-        </w:rPr>
-      </w:pPr>
-    </w:p>
-    <w:p>
-      <w:pPr>
-        <w:pStyle w:val="ListParagraph"/>
-        <w:rPr>
-          <w:b/>
-          <w:bCs/>
-          <w:sz w:val="28"/>
-          <w:szCs w:val="28"/>
-          <w:u w:val="single"/>
-          <w:lang w:val="en-GB"/>
-        </w:rPr>
-      </w:pPr>
-      <w:r>
-        <w:rPr>
-          <w:noProof/>
-          <w:sz w:val="28"/>
-          <w:szCs w:val="28"/>
-          <w:lang w:val="en-GB"/>
-        </w:rPr>
         <w:drawing>
           <wp:inline distT="0" distB="0" distL="0" distR="0" wp14:anchorId="02264612" wp14:editId="21E43A76">
             <wp:extent cx="5550817" cy="1310185"/>
@@ -2272,33 +2582,72 @@
           <w:lang w:val="en-GB"/>
         </w:rPr>
       </w:pPr>
-      <w:r>
-        <w:rPr>
-          <w:b/>
-          <w:bCs/>
-          <w:sz w:val="28"/>
-          <w:szCs w:val="28"/>
-          <w:u w:val="single"/>
+    </w:p>
+    <w:p>
+      <w:pPr>
+        <w:jc w:val="center"/>
+        <w:rPr>
+          <w:b/>
+          <w:bCs/>
+          <w:sz w:val="28"/>
+          <w:szCs w:val="28"/>
+          <w:u w:val="single"/>
+          <w:lang w:val="en-GB"/>
+        </w:rPr>
+      </w:pPr>
+    </w:p>
+    <w:p>
+      <w:pPr>
+        <w:jc w:val="center"/>
+        <w:rPr>
+          <w:b/>
+          <w:bCs/>
+          <w:sz w:val="28"/>
+          <w:szCs w:val="28"/>
+          <w:u w:val="single"/>
+          <w:lang w:val="en-GB"/>
+        </w:rPr>
+      </w:pPr>
+    </w:p>
+    <w:p>
+      <w:pPr>
+        <w:jc w:val="center"/>
+        <w:rPr>
+          <w:b/>
+          <w:bCs/>
+          <w:sz w:val="28"/>
+          <w:szCs w:val="28"/>
+          <w:u w:val="single"/>
+          <w:lang w:val="en-GB"/>
+        </w:rPr>
+      </w:pPr>
+      <w:r>
+        <w:rPr>
+          <w:b/>
+          <w:bCs/>
+          <w:sz w:val="28"/>
+          <w:szCs w:val="28"/>
+          <w:u w:val="single"/>
+          <w:lang w:val="en-GB"/>
+        </w:rPr>
+        <w:t>Features of The Project</w:t>
+      </w:r>
+    </w:p>
+    <w:p>
+      <w:pPr>
+        <w:rPr>
+          <w:sz w:val="28"/>
+          <w:szCs w:val="28"/>
+          <w:lang w:val="en-GB"/>
+        </w:rPr>
+      </w:pPr>
+      <w:r>
+        <w:rPr>
+          <w:sz w:val="28"/>
+          <w:szCs w:val="28"/>
           <w:lang w:val="en-GB"/>
         </w:rPr>
         <w:lastRenderedPageBreak/>
-        <w:t>Features of The Project</w:t>
-      </w:r>
-    </w:p>
-    <w:p>
-      <w:pPr>
-        <w:rPr>
-          <w:sz w:val="28"/>
-          <w:szCs w:val="28"/>
-          <w:lang w:val="en-GB"/>
-        </w:rPr>
-      </w:pPr>
-      <w:r>
-        <w:rPr>
-          <w:sz w:val="28"/>
-          <w:szCs w:val="28"/>
-          <w:lang w:val="en-GB"/>
-        </w:rPr>
         <w:t>A few of the key features for the project include the following:</w:t>
       </w:r>
     </w:p>
@@ -2476,7 +2825,43 @@
           <w:szCs w:val="28"/>
           <w:lang w:val="en-GB"/>
         </w:rPr>
-        <w:t>Firstly, we created the backend. We initialised our backend using npm and installed necessary packages. We then set up a MongoDB database. We used Node JS and Express to set up the server. We created a database schema to define a user for registration and login purposes. We then set two API routes (register and login), using passport and jsonwebtokens for authentication and validator for input validation.</w:t>
+        <w:t xml:space="preserve">Firstly, we created the backend. We initialised our backend using </w:t>
+      </w:r>
+      <w:proofErr w:type="spellStart"/>
+      <w:r>
+        <w:rPr>
+          <w:sz w:val="28"/>
+          <w:szCs w:val="28"/>
+          <w:lang w:val="en-GB"/>
+        </w:rPr>
+        <w:t>npm</w:t>
+      </w:r>
+      <w:proofErr w:type="spellEnd"/>
+      <w:r>
+        <w:rPr>
+          <w:sz w:val="28"/>
+          <w:szCs w:val="28"/>
+          <w:lang w:val="en-GB"/>
+        </w:rPr>
+        <w:t xml:space="preserve"> and installed necessary packages. We then set up a MongoDB database. We used Node JS and Express to set up the server. We created a database schema to define a user for registration and login purposes. We then set two API routes (register and login), using passport and </w:t>
+      </w:r>
+      <w:proofErr w:type="spellStart"/>
+      <w:r>
+        <w:rPr>
+          <w:sz w:val="28"/>
+          <w:szCs w:val="28"/>
+          <w:lang w:val="en-GB"/>
+        </w:rPr>
+        <w:t>jsonwebtokens</w:t>
+      </w:r>
+      <w:proofErr w:type="spellEnd"/>
+      <w:r>
+        <w:rPr>
+          <w:sz w:val="28"/>
+          <w:szCs w:val="28"/>
+          <w:lang w:val="en-GB"/>
+        </w:rPr>
+        <w:t xml:space="preserve"> for authentication and validator for input validation.</w:t>
       </w:r>
     </w:p>
     <w:p>
@@ -2572,24 +2957,24 @@
           <w:u w:val="single"/>
           <w:lang w:val="en-GB"/>
         </w:rPr>
+        <w:t>Limitations</w:t>
+      </w:r>
+    </w:p>
+    <w:p>
+      <w:pPr>
+        <w:rPr>
+          <w:sz w:val="28"/>
+          <w:szCs w:val="28"/>
+          <w:lang w:val="en-GB"/>
+        </w:rPr>
+      </w:pPr>
+      <w:r>
+        <w:rPr>
+          <w:sz w:val="28"/>
+          <w:szCs w:val="28"/>
+          <w:lang w:val="en-GB"/>
+        </w:rPr>
         <w:lastRenderedPageBreak/>
-        <w:t>Limitations</w:t>
-      </w:r>
-    </w:p>
-    <w:p>
-      <w:pPr>
-        <w:rPr>
-          <w:sz w:val="28"/>
-          <w:szCs w:val="28"/>
-          <w:lang w:val="en-GB"/>
-        </w:rPr>
-      </w:pPr>
-      <w:r>
-        <w:rPr>
-          <w:sz w:val="28"/>
-          <w:szCs w:val="28"/>
-          <w:lang w:val="en-GB"/>
-        </w:rPr>
         <w:t xml:space="preserve">During our project we knew there would be some limitations as we knew in </w:t>
       </w:r>
       <w:r>
@@ -2702,32 +3087,6 @@
           <w:lang w:val="en-GB"/>
         </w:rPr>
       </w:pPr>
-    </w:p>
-    <w:p>
-      <w:pPr>
-        <w:jc w:val="center"/>
-        <w:rPr>
-          <w:b/>
-          <w:bCs/>
-          <w:sz w:val="28"/>
-          <w:szCs w:val="28"/>
-          <w:u w:val="single"/>
-          <w:lang w:val="en-GB"/>
-        </w:rPr>
-      </w:pPr>
-    </w:p>
-    <w:p>
-      <w:pPr>
-        <w:jc w:val="center"/>
-        <w:rPr>
-          <w:b/>
-          <w:bCs/>
-          <w:sz w:val="28"/>
-          <w:szCs w:val="28"/>
-          <w:u w:val="single"/>
-          <w:lang w:val="en-GB"/>
-        </w:rPr>
-      </w:pPr>
       <w:r>
         <w:rPr>
           <w:b/>
@@ -2784,7 +3143,25 @@
           <w:szCs w:val="28"/>
           <w:lang w:val="en-GB"/>
         </w:rPr>
-        <w:t xml:space="preserve"> There was an issue with the jwt as it couldn’t get a handle on the token and was returning ‘undefined’ meaning the user couldn’t login to the landing page. This was later solved by making sure </w:t>
+        <w:t xml:space="preserve"> There was an issue with the </w:t>
+      </w:r>
+      <w:proofErr w:type="spellStart"/>
+      <w:r>
+        <w:rPr>
+          <w:sz w:val="28"/>
+          <w:szCs w:val="28"/>
+          <w:lang w:val="en-GB"/>
+        </w:rPr>
+        <w:t>jwt</w:t>
+      </w:r>
+      <w:proofErr w:type="spellEnd"/>
+      <w:r>
+        <w:rPr>
+          <w:sz w:val="28"/>
+          <w:szCs w:val="28"/>
+          <w:lang w:val="en-GB"/>
+        </w:rPr>
+        <w:t xml:space="preserve"> as it couldn’t get a handle on the token and was returning ‘undefined’ meaning the user couldn’t login to the landing page. This was later solved by making sure </w:t>
       </w:r>
       <w:r>
         <w:rPr>
@@ -2975,25 +3352,43 @@
           <w:szCs w:val="28"/>
           <w:lang w:val="en-GB"/>
         </w:rPr>
+        <w:t>Overall, we would say that our biggest learning outcome throughout the whole project was the ability to troubleshoot issues and complications by ourselves without turning to lecturers or peers for help. We also learned the importance of keeping everything extremely organized as when developing a full stack application like this it could be very easy to lose track of files and exports.</w:t>
+      </w:r>
+    </w:p>
+    <w:p>
+      <w:pPr>
+        <w:rPr>
+          <w:sz w:val="28"/>
+          <w:szCs w:val="28"/>
+          <w:lang w:val="en-GB"/>
+        </w:rPr>
+      </w:pPr>
+      <w:r>
+        <w:rPr>
+          <w:sz w:val="28"/>
+          <w:szCs w:val="28"/>
+          <w:lang w:val="en-GB"/>
+        </w:rPr>
         <w:lastRenderedPageBreak/>
-        <w:t>Overall, we would say that our biggest learning outcome throughout the whole project was the ability to troubleshoot issues and complications by ourselves without turning to lecturers or peers for help. We also learned the importance of keeping everything extremely organized as when developing a full stack application like this it could be very easy to lose track of files and exports.</w:t>
-      </w:r>
-    </w:p>
-    <w:p>
-      <w:pPr>
-        <w:rPr>
-          <w:sz w:val="28"/>
-          <w:szCs w:val="28"/>
-          <w:lang w:val="en-GB"/>
-        </w:rPr>
-      </w:pPr>
-      <w:r>
-        <w:rPr>
-          <w:sz w:val="28"/>
-          <w:szCs w:val="28"/>
-          <w:lang w:val="en-GB"/>
-        </w:rPr>
-        <w:t xml:space="preserve">We also learned some extremely valuable lessons about teamwork during this project. We learned the importance of keeping your team mates updated with the progress of the project, working together to troubleshoot issues and also the importance of using software like github and Microsoft teams to ensure that the project is at its most recent version at all times. </w:t>
+        <w:t xml:space="preserve">We also learned some extremely valuable lessons about teamwork during this project. We learned the importance of keeping your team mates updated with the progress of the project, working together to troubleshoot issues and also the importance of using software like </w:t>
+      </w:r>
+      <w:proofErr w:type="spellStart"/>
+      <w:r>
+        <w:rPr>
+          <w:sz w:val="28"/>
+          <w:szCs w:val="28"/>
+          <w:lang w:val="en-GB"/>
+        </w:rPr>
+        <w:t>github</w:t>
+      </w:r>
+      <w:proofErr w:type="spellEnd"/>
+      <w:r>
+        <w:rPr>
+          <w:sz w:val="28"/>
+          <w:szCs w:val="28"/>
+          <w:lang w:val="en-GB"/>
+        </w:rPr>
+        <w:t xml:space="preserve"> and Microsoft teams to ensure that the project is at its most recent version at all times. </w:t>
       </w:r>
     </w:p>
     <w:p>
@@ -3451,7 +3846,25 @@
           <w:szCs w:val="28"/>
           <w:lang w:val="en-GB"/>
         </w:rPr>
-        <w:t xml:space="preserve"> – Delete button added, doesn’t delete from db yet.</w:t>
+        <w:t xml:space="preserve"> – Delete button added, doesn’t delete from </w:t>
+      </w:r>
+      <w:proofErr w:type="spellStart"/>
+      <w:r>
+        <w:rPr>
+          <w:sz w:val="28"/>
+          <w:szCs w:val="28"/>
+          <w:lang w:val="en-GB"/>
+        </w:rPr>
+        <w:t>db</w:t>
+      </w:r>
+      <w:proofErr w:type="spellEnd"/>
+      <w:r>
+        <w:rPr>
+          <w:sz w:val="28"/>
+          <w:szCs w:val="28"/>
+          <w:lang w:val="en-GB"/>
+        </w:rPr>
+        <w:t xml:space="preserve"> yet.</w:t>
       </w:r>
     </w:p>
     <w:p>
@@ -3568,96 +3981,78 @@
           <w:szCs w:val="28"/>
           <w:lang w:val="en-GB"/>
         </w:rPr>
+        <w:t>Apr 16</w:t>
+      </w:r>
+      <w:r>
+        <w:rPr>
+          <w:sz w:val="28"/>
+          <w:szCs w:val="28"/>
+          <w:vertAlign w:val="superscript"/>
+          <w:lang w:val="en-GB"/>
+        </w:rPr>
+        <w:t>th</w:t>
+      </w:r>
+      <w:r>
+        <w:rPr>
+          <w:sz w:val="28"/>
+          <w:szCs w:val="28"/>
+          <w:lang w:val="en-GB"/>
+        </w:rPr>
+        <w:t xml:space="preserve"> – Changed theme of website. Application is complete.</w:t>
+      </w:r>
+    </w:p>
+    <w:p>
+      <w:pPr>
+        <w:rPr>
+          <w:b/>
+          <w:bCs/>
+          <w:sz w:val="28"/>
+          <w:szCs w:val="28"/>
+          <w:u w:val="single"/>
+          <w:lang w:val="en-GB"/>
+        </w:rPr>
+      </w:pPr>
+    </w:p>
+    <w:p>
+      <w:pPr>
+        <w:jc w:val="center"/>
+        <w:rPr>
+          <w:b/>
+          <w:bCs/>
+          <w:sz w:val="28"/>
+          <w:szCs w:val="28"/>
+          <w:u w:val="single"/>
+          <w:lang w:val="en-GB"/>
+        </w:rPr>
+      </w:pPr>
+      <w:r>
+        <w:rPr>
+          <w:b/>
+          <w:bCs/>
+          <w:sz w:val="28"/>
+          <w:szCs w:val="28"/>
+          <w:u w:val="single"/>
+          <w:lang w:val="en-GB"/>
+        </w:rPr>
+        <w:t>Future Development</w:t>
+      </w:r>
+    </w:p>
+    <w:p>
+      <w:pPr>
+        <w:jc w:val="both"/>
+        <w:rPr>
+          <w:sz w:val="28"/>
+          <w:szCs w:val="28"/>
+          <w:lang w:val="en-GB"/>
+        </w:rPr>
+      </w:pPr>
+      <w:r>
+        <w:rPr>
+          <w:sz w:val="28"/>
+          <w:szCs w:val="28"/>
+          <w:lang w:val="en-GB"/>
+        </w:rPr>
         <w:lastRenderedPageBreak/>
-        <w:t>Apr 16</w:t>
-      </w:r>
-      <w:r>
-        <w:rPr>
-          <w:sz w:val="28"/>
-          <w:szCs w:val="28"/>
-          <w:vertAlign w:val="superscript"/>
-          <w:lang w:val="en-GB"/>
-        </w:rPr>
-        <w:t>th</w:t>
-      </w:r>
-      <w:r>
-        <w:rPr>
-          <w:sz w:val="28"/>
-          <w:szCs w:val="28"/>
-          <w:lang w:val="en-GB"/>
-        </w:rPr>
-        <w:t xml:space="preserve"> – Changed theme of website. Application is complete.</w:t>
-      </w:r>
-    </w:p>
-    <w:p>
-      <w:pPr>
-        <w:rPr>
-          <w:sz w:val="28"/>
-          <w:szCs w:val="28"/>
-          <w:lang w:val="en-GB"/>
-        </w:rPr>
-      </w:pPr>
-    </w:p>
-    <w:p>
-      <w:pPr>
-        <w:rPr>
-          <w:sz w:val="28"/>
-          <w:szCs w:val="28"/>
-          <w:lang w:val="en-GB"/>
-        </w:rPr>
-      </w:pPr>
-    </w:p>
-    <w:p>
-      <w:pPr>
-        <w:rPr>
-          <w:b/>
-          <w:bCs/>
-          <w:sz w:val="28"/>
-          <w:szCs w:val="28"/>
-          <w:u w:val="single"/>
-          <w:lang w:val="en-GB"/>
-        </w:rPr>
-      </w:pPr>
-    </w:p>
-    <w:p>
-      <w:pPr>
-        <w:jc w:val="center"/>
-        <w:rPr>
-          <w:b/>
-          <w:bCs/>
-          <w:sz w:val="28"/>
-          <w:szCs w:val="28"/>
-          <w:u w:val="single"/>
-          <w:lang w:val="en-GB"/>
-        </w:rPr>
-      </w:pPr>
-      <w:r>
-        <w:rPr>
-          <w:b/>
-          <w:bCs/>
-          <w:sz w:val="28"/>
-          <w:szCs w:val="28"/>
-          <w:u w:val="single"/>
-          <w:lang w:val="en-GB"/>
-        </w:rPr>
-        <w:t>Future Development</w:t>
-      </w:r>
-    </w:p>
-    <w:p>
-      <w:pPr>
-        <w:jc w:val="both"/>
-        <w:rPr>
-          <w:sz w:val="28"/>
-          <w:szCs w:val="28"/>
-          <w:lang w:val="en-GB"/>
-        </w:rPr>
-      </w:pPr>
-      <w:r>
-        <w:rPr>
-          <w:sz w:val="28"/>
-          <w:szCs w:val="28"/>
-          <w:lang w:val="en-GB"/>
-        </w:rPr>
         <w:t>If we were to take this application further, I think we could add some exciting new features</w:t>
       </w:r>
       <w:r>
@@ -3689,7 +4084,25 @@
           <w:szCs w:val="28"/>
           <w:lang w:val="en-GB"/>
         </w:rPr>
-        <w:t xml:space="preserve">The checkout functionality is at the top of that list. At the moment we have a button to check out, but we have not implemented any features for it. </w:t>
+        <w:t xml:space="preserve">The checkout functionality is at the top of that list. </w:t>
+      </w:r>
+      <w:proofErr w:type="gramStart"/>
+      <w:r>
+        <w:rPr>
+          <w:sz w:val="28"/>
+          <w:szCs w:val="28"/>
+          <w:lang w:val="en-GB"/>
+        </w:rPr>
+        <w:t>At the moment</w:t>
+      </w:r>
+      <w:proofErr w:type="gramEnd"/>
+      <w:r>
+        <w:rPr>
+          <w:sz w:val="28"/>
+          <w:szCs w:val="28"/>
+          <w:lang w:val="en-GB"/>
+        </w:rPr>
+        <w:t xml:space="preserve"> we have a button to check out, but we have not implemented any features for it. </w:t>
       </w:r>
     </w:p>
     <w:p>
@@ -3765,66 +4178,117 @@
       <w:pPr>
         <w:jc w:val="both"/>
         <w:rPr>
-          <w:i/>
-          <w:iCs/>
-          <w:sz w:val="28"/>
-          <w:szCs w:val="28"/>
-          <w:u w:val="single"/>
-          <w:lang w:val="en-GB"/>
-        </w:rPr>
-      </w:pPr>
-    </w:p>
-    <w:p>
-      <w:pPr>
-        <w:jc w:val="both"/>
-        <w:rPr>
-          <w:i/>
-          <w:iCs/>
-          <w:sz w:val="28"/>
-          <w:szCs w:val="28"/>
-          <w:u w:val="single"/>
-          <w:lang w:val="en-GB"/>
-        </w:rPr>
-      </w:pPr>
-    </w:p>
-    <w:p>
-      <w:pPr>
-        <w:jc w:val="both"/>
-        <w:rPr>
-          <w:i/>
-          <w:iCs/>
-          <w:sz w:val="28"/>
-          <w:szCs w:val="28"/>
-          <w:u w:val="single"/>
-          <w:lang w:val="en-GB"/>
-        </w:rPr>
-      </w:pPr>
-    </w:p>
-    <w:p>
-      <w:pPr>
-        <w:jc w:val="both"/>
-        <w:rPr>
-          <w:i/>
-          <w:iCs/>
-          <w:sz w:val="28"/>
-          <w:szCs w:val="28"/>
-          <w:u w:val="single"/>
-          <w:lang w:val="en-GB"/>
-        </w:rPr>
-      </w:pPr>
-    </w:p>
-    <w:p>
-      <w:pPr>
-        <w:jc w:val="both"/>
-        <w:rPr>
-          <w:i/>
-          <w:iCs/>
-          <w:sz w:val="28"/>
-          <w:szCs w:val="28"/>
-          <w:u w:val="single"/>
-          <w:lang w:val="en-GB"/>
-        </w:rPr>
-      </w:pPr>
+          <w:sz w:val="28"/>
+          <w:szCs w:val="28"/>
+          <w:lang w:val="en-GB"/>
+        </w:rPr>
+      </w:pPr>
+    </w:p>
+    <w:p>
+      <w:pPr>
+        <w:jc w:val="center"/>
+        <w:rPr>
+          <w:b/>
+          <w:bCs/>
+          <w:sz w:val="28"/>
+          <w:szCs w:val="28"/>
+          <w:u w:val="single"/>
+          <w:lang w:val="en-GB"/>
+        </w:rPr>
+      </w:pPr>
+      <w:r>
+        <w:rPr>
+          <w:b/>
+          <w:bCs/>
+          <w:sz w:val="28"/>
+          <w:szCs w:val="28"/>
+          <w:u w:val="single"/>
+          <w:lang w:val="en-GB"/>
+        </w:rPr>
+        <w:t>Conclusion</w:t>
+      </w:r>
+    </w:p>
+    <w:p>
+      <w:pPr>
+        <w:rPr>
+          <w:sz w:val="28"/>
+          <w:szCs w:val="28"/>
+          <w:lang w:val="en-GB"/>
+        </w:rPr>
+      </w:pPr>
+      <w:r>
+        <w:rPr>
+          <w:sz w:val="28"/>
+          <w:szCs w:val="28"/>
+          <w:lang w:val="en-GB"/>
+        </w:rPr>
+        <w:t xml:space="preserve">To sum up, we set out to create a user friendly and fluid buy and sell application using react, with the </w:t>
+      </w:r>
+      <w:proofErr w:type="spellStart"/>
+      <w:r>
+        <w:rPr>
+          <w:sz w:val="28"/>
+          <w:szCs w:val="28"/>
+          <w:lang w:val="en-GB"/>
+        </w:rPr>
+        <w:t>mern</w:t>
+      </w:r>
+      <w:proofErr w:type="spellEnd"/>
+      <w:r>
+        <w:rPr>
+          <w:sz w:val="28"/>
+          <w:szCs w:val="28"/>
+          <w:lang w:val="en-GB"/>
+        </w:rPr>
+        <w:t xml:space="preserve"> stack architecture. We believe we have succeeded in creating some thing that  will stand to us going forward in our software careers which has not only given us valuable development experience, but has also taught us many lessons as to  what the real life applications of our studies might entail with relation to teamwork and coding.</w:t>
+      </w:r>
+    </w:p>
+    <w:p>
+      <w:pPr>
+        <w:rPr>
+          <w:sz w:val="28"/>
+          <w:szCs w:val="28"/>
+          <w:lang w:val="en-GB"/>
+        </w:rPr>
+      </w:pPr>
+      <w:r>
+        <w:rPr>
+          <w:sz w:val="28"/>
+          <w:szCs w:val="28"/>
+          <w:lang w:val="en-GB"/>
+        </w:rPr>
+        <w:t xml:space="preserve">It has also given us a huge appreciation for the technology which we used and </w:t>
+      </w:r>
+      <w:r>
+        <w:rPr>
+          <w:rFonts w:cstheme="minorHAnsi"/>
+          <w:color w:val="202124"/>
+          <w:sz w:val="28"/>
+          <w:szCs w:val="28"/>
+          <w:shd w:val="clear" w:color="auto" w:fill="FFFFFF"/>
+        </w:rPr>
+        <w:t>undoubtedly</w:t>
+      </w:r>
+      <w:r>
+        <w:rPr>
+          <w:rFonts w:cstheme="minorHAnsi"/>
+          <w:color w:val="202124"/>
+          <w:sz w:val="28"/>
+          <w:szCs w:val="28"/>
+          <w:shd w:val="clear" w:color="auto" w:fill="FFFFFF"/>
+        </w:rPr>
+        <w:t xml:space="preserve"> </w:t>
+      </w:r>
+      <w:r>
+        <w:rPr>
+          <w:rFonts w:cstheme="minorHAnsi"/>
+          <w:color w:val="202124"/>
+          <w:sz w:val="28"/>
+          <w:szCs w:val="28"/>
+          <w:shd w:val="clear" w:color="auto" w:fill="FFFFFF"/>
+        </w:rPr>
+        <w:t>created a lot of opportunity for where we can take our new knowledge in the future.</w:t>
+      </w:r>
     </w:p>
     <w:p>
       <w:pPr>
@@ -3984,6 +4448,7 @@
           <w:szCs w:val="28"/>
           <w:lang w:eastAsia="en-IE"/>
         </w:rPr>
+        <w:lastRenderedPageBreak/>
         <w:t>Understanding JWT Authentication with Node.js:</w:t>
       </w:r>
     </w:p>

</xml_diff>